<commit_message>
Add renderer name preview
</commit_message>
<xml_diff>
--- a/src/tsx/components/demo.docx
+++ b/src/tsx/components/demo.docx
@@ -19,12 +19,31 @@
     <w:bookmarkEnd w:id="2"/>
     <w:p>
       <w:r>
-        <w:t>This document demonstrates the ability of the calibre DOCX Input plugin to convert the various typographic features in a Microsoft Word (2007 and newer) document. Convert this document to a modern ebook format, such as AZW3 for Kindles or EPUB for other ebook readers, to see it in action.</w:t>
-      </w:r>
-    </w:p>
-    <w:p>
-      <w:r>
-        <w:t xml:space="preserve">There is support for images, tables, lists, footnotes, endnotes, </w:t>
+        <w:t xml:space="preserve">This document demonstrates the ability of the calibre DOCX Input plugin to convert the various typographic features in a Microsoft Word (2007 and newer) document. Convert this document to a modern ebook format, such as AZW3 for Kindles or </w:t>
+      </w:r>
+      <w:commentRangeStart w:id="3"/>
+      <w:r>
+        <w:t xml:space="preserve">EPUB for other ebook </w:t>
+      </w:r>
+      <w:commentRangeEnd w:id="3"/>
+      <w:r>
+        <w:rPr>
+          <w:rStyle w:val="Odwoaniedokomentarza"/>
+        </w:rPr>
+        <w:commentReference w:id="3"/>
+      </w:r>
+      <w:r>
+        <w:t>readers, to see it in action.</w:t>
+      </w:r>
+    </w:p>
+    <w:p>
+      <w:r>
+        <w:t>There is support for images, tables, lists, footnotes, end</w:t>
+      </w:r>
+      <w:bookmarkStart w:id="4" w:name="_GoBack"/>
+      <w:bookmarkEnd w:id="4"/>
+      <w:r>
+        <w:t xml:space="preserve">notes, </w:t>
       </w:r>
       <w:r>
         <w:t xml:space="preserve">links, dropcaps and </w:t>
@@ -73,22 +92,22 @@
       <w:pPr>
         <w:pStyle w:val="Nagwek1"/>
       </w:pPr>
-      <w:bookmarkStart w:id="3" w:name="_Toc359077852"/>
+      <w:bookmarkStart w:id="5" w:name="_Toc359077852"/>
       <w:r>
         <w:lastRenderedPageBreak/>
         <w:t>Text Formatting</w:t>
       </w:r>
-      <w:bookmarkEnd w:id="3"/>
+      <w:bookmarkEnd w:id="5"/>
     </w:p>
     <w:p>
       <w:pPr>
         <w:pStyle w:val="Nagwek2"/>
       </w:pPr>
-      <w:bookmarkStart w:id="4" w:name="_Toc359077853"/>
+      <w:bookmarkStart w:id="6" w:name="_Toc359077853"/>
       <w:r>
         <w:t>Inline formatting</w:t>
       </w:r>
-      <w:bookmarkEnd w:id="4"/>
+      <w:bookmarkEnd w:id="6"/>
     </w:p>
     <w:p>
       <w:r>
@@ -273,11 +292,11 @@
       <w:pPr>
         <w:pStyle w:val="Nagwek2"/>
       </w:pPr>
-      <w:bookmarkStart w:id="5" w:name="_Toc359077854"/>
+      <w:bookmarkStart w:id="7" w:name="_Toc359077854"/>
       <w:r>
         <w:t>Fun with fonts</w:t>
       </w:r>
-      <w:bookmarkEnd w:id="5"/>
+      <w:bookmarkEnd w:id="7"/>
     </w:p>
     <w:p>
       <w:r>
@@ -313,9 +332,9 @@
           <w:iCs w:val="0"/>
         </w:rPr>
       </w:pPr>
-      <w:bookmarkStart w:id="6" w:name="_Paragraph_level_formatting"/>
-      <w:bookmarkStart w:id="7" w:name="_Toc359077855"/>
-      <w:bookmarkEnd w:id="6"/>
+      <w:bookmarkStart w:id="8" w:name="_Paragraph_level_formatting"/>
+      <w:bookmarkStart w:id="9" w:name="_Toc359077855"/>
+      <w:bookmarkEnd w:id="8"/>
       <w:r>
         <w:rPr>
           <w:rStyle w:val="Wyrnienieintensywne"/>
@@ -326,7 +345,7 @@
         </w:rPr>
         <w:t>Paragraph level formatting</w:t>
       </w:r>
-      <w:bookmarkEnd w:id="7"/>
+      <w:bookmarkEnd w:id="9"/>
     </w:p>
     <w:p>
       <w:pPr>
@@ -353,12 +372,12 @@
       <w:pPr>
         <w:pStyle w:val="Nagwek1"/>
       </w:pPr>
-      <w:bookmarkStart w:id="8" w:name="_Toc359077856"/>
+      <w:bookmarkStart w:id="10" w:name="_Toc359077856"/>
       <w:r>
         <w:lastRenderedPageBreak/>
         <w:t>Tables</w:t>
       </w:r>
-      <w:bookmarkEnd w:id="8"/>
+      <w:bookmarkEnd w:id="10"/>
     </w:p>
     <w:tbl>
       <w:tblPr>
@@ -4141,12 +4160,12 @@
       <w:pPr>
         <w:pStyle w:val="Nagwek1"/>
       </w:pPr>
-      <w:bookmarkStart w:id="9" w:name="_Toc359077857"/>
+      <w:bookmarkStart w:id="11" w:name="_Toc359077857"/>
       <w:r>
         <w:lastRenderedPageBreak/>
         <w:t>Structural Elements</w:t>
       </w:r>
-      <w:bookmarkEnd w:id="9"/>
+      <w:bookmarkEnd w:id="11"/>
     </w:p>
     <w:p>
       <w:r>
@@ -4157,11 +4176,11 @@
       <w:pPr>
         <w:pStyle w:val="Nagwek2"/>
       </w:pPr>
-      <w:bookmarkStart w:id="10" w:name="_Toc359077858"/>
+      <w:bookmarkStart w:id="12" w:name="_Toc359077858"/>
       <w:r>
         <w:t>Footnotes &amp; Endnotes</w:t>
       </w:r>
-      <w:bookmarkEnd w:id="10"/>
+      <w:bookmarkEnd w:id="12"/>
     </w:p>
     <w:p>
       <w:r>
@@ -4190,11 +4209,11 @@
       <w:pPr>
         <w:pStyle w:val="Nagwek2"/>
       </w:pPr>
-      <w:bookmarkStart w:id="11" w:name="_Toc359077859"/>
+      <w:bookmarkStart w:id="13" w:name="_Toc359077859"/>
       <w:r>
         <w:t>Dropcaps</w:t>
       </w:r>
-      <w:bookmarkEnd w:id="11"/>
+      <w:bookmarkEnd w:id="13"/>
     </w:p>
     <w:p>
       <w:pPr>
@@ -4236,11 +4255,11 @@
       <w:pPr>
         <w:pStyle w:val="Nagwek2"/>
       </w:pPr>
-      <w:bookmarkStart w:id="12" w:name="_Toc359077860"/>
+      <w:bookmarkStart w:id="14" w:name="_Toc359077860"/>
       <w:r>
         <w:t>Links</w:t>
       </w:r>
-      <w:bookmarkEnd w:id="12"/>
+      <w:bookmarkEnd w:id="14"/>
     </w:p>
     <w:p>
       <w:r>
@@ -4252,7 +4271,7 @@
       <w:r>
         <w:t xml:space="preserve"> inside the document itself. Both are supported by calibre. For example, here is a link pointing to the </w:t>
       </w:r>
-      <w:hyperlink r:id="rId9" w:history="1">
+      <w:hyperlink r:id="rId11" w:history="1">
         <w:r>
           <w:rPr>
             <w:rStyle w:val="Hipercze"/>
@@ -4282,11 +4301,11 @@
       <w:pPr>
         <w:pStyle w:val="Nagwek2"/>
       </w:pPr>
-      <w:bookmarkStart w:id="13" w:name="_Toc359077861"/>
+      <w:bookmarkStart w:id="15" w:name="_Toc359077861"/>
       <w:r>
         <w:t>Table of Contents</w:t>
       </w:r>
-      <w:bookmarkEnd w:id="13"/>
+      <w:bookmarkEnd w:id="15"/>
     </w:p>
     <w:p>
       <w:r>
@@ -5717,18 +5736,18 @@
       <w:pPr>
         <w:pStyle w:val="Nagwek1"/>
       </w:pPr>
-      <w:bookmarkStart w:id="14" w:name="_Toc359077862"/>
+      <w:bookmarkStart w:id="16" w:name="_Toc359077862"/>
       <w:r>
         <w:lastRenderedPageBreak/>
         <w:t>Images</w:t>
       </w:r>
-      <w:bookmarkEnd w:id="14"/>
+      <w:bookmarkEnd w:id="16"/>
     </w:p>
     <w:p>
       <w:r>
         <w:t xml:space="preserve">Images can be of three main types. Inline images are images that are part of the normal text flow, like this </w:t>
       </w:r>
-      <w:commentRangeStart w:id="15"/>
+      <w:commentRangeStart w:id="17"/>
       <w:r>
         <w:t xml:space="preserve">image of a green dot </w:t>
       </w:r>
@@ -5752,7 +5771,7 @@
                     <pic:cNvPicPr/>
                   </pic:nvPicPr>
                   <pic:blipFill>
-                    <a:blip r:embed="rId10"/>
+                    <a:blip r:embed="rId12"/>
                     <a:stretch>
                       <a:fillRect/>
                     </a:stretch>
@@ -5803,7 +5822,7 @@
                     <pic:cNvPicPr/>
                   </pic:nvPicPr>
                   <pic:blipFill>
-                    <a:blip r:embed="rId11"/>
+                    <a:blip r:embed="rId13"/>
                     <a:stretch>
                       <a:fillRect/>
                     </a:stretch>
@@ -5826,12 +5845,12 @@
       <w:r>
         <w:t xml:space="preserve"> The next category of image is a floating image, one that “floats “ on the page and is surrounded by text. Word supports more types of floating images than are possible with current ebook technology, so the </w:t>
       </w:r>
-      <w:commentRangeEnd w:id="15"/>
+      <w:commentRangeEnd w:id="17"/>
       <w:r>
         <w:rPr>
           <w:rStyle w:val="Odwoaniedokomentarza"/>
         </w:rPr>
-        <w:commentReference w:id="15"/>
+        <w:commentReference w:id="17"/>
       </w:r>
       <w:r>
         <w:t>conversion maps floating images to simple left and right floats, as you can see with the left and right arrow images on the sides of this paragraph.</w:t>
@@ -5871,7 +5890,7 @@
                     <pic:cNvPicPr/>
                   </pic:nvPicPr>
                   <pic:blipFill>
-                    <a:blip r:embed="rId10"/>
+                    <a:blip r:embed="rId12"/>
                     <a:stretch>
                       <a:fillRect/>
                     </a:stretch>
@@ -5964,12 +5983,12 @@
       <w:pPr>
         <w:pStyle w:val="Nagwek1"/>
       </w:pPr>
-      <w:bookmarkStart w:id="17" w:name="_Toc359077863"/>
+      <w:bookmarkStart w:id="18" w:name="_Toc359077863"/>
       <w:r>
         <w:lastRenderedPageBreak/>
         <w:t>Lists</w:t>
       </w:r>
-      <w:bookmarkEnd w:id="17"/>
+      <w:bookmarkEnd w:id="18"/>
     </w:p>
     <w:p>
       <w:r>
@@ -5980,11 +5999,11 @@
       <w:pPr>
         <w:pStyle w:val="Nagwek2"/>
       </w:pPr>
-      <w:bookmarkStart w:id="18" w:name="_Toc359077864"/>
+      <w:bookmarkStart w:id="19" w:name="_Toc359077864"/>
       <w:r>
         <w:t>Bulleted List</w:t>
       </w:r>
-      <w:bookmarkEnd w:id="18"/>
+      <w:bookmarkEnd w:id="19"/>
     </w:p>
     <w:p>
       <w:pPr>
@@ -6014,11 +6033,11 @@
       <w:pPr>
         <w:pStyle w:val="Nagwek2"/>
       </w:pPr>
-      <w:bookmarkStart w:id="19" w:name="_Toc359077865"/>
+      <w:bookmarkStart w:id="20" w:name="_Toc359077865"/>
       <w:r>
         <w:t>Numbered List</w:t>
       </w:r>
-      <w:bookmarkEnd w:id="19"/>
+      <w:bookmarkEnd w:id="20"/>
     </w:p>
     <w:p>
       <w:pPr>
@@ -6048,14 +6067,14 @@
       <w:pPr>
         <w:pStyle w:val="Nagwek2"/>
       </w:pPr>
-      <w:bookmarkStart w:id="20" w:name="_Toc359077866"/>
+      <w:bookmarkStart w:id="21" w:name="_Toc359077866"/>
       <w:r>
         <w:t>Multi-level List</w:t>
       </w:r>
       <w:r>
         <w:t>s</w:t>
       </w:r>
-      <w:bookmarkEnd w:id="20"/>
+      <w:bookmarkEnd w:id="21"/>
     </w:p>
     <w:p>
       <w:pPr>
@@ -6202,11 +6221,11 @@
       <w:pPr>
         <w:pStyle w:val="Nagwek2"/>
       </w:pPr>
-      <w:bookmarkStart w:id="21" w:name="_Toc359077867"/>
+      <w:bookmarkStart w:id="22" w:name="_Toc359077867"/>
       <w:r>
         <w:t>Continued Lists</w:t>
       </w:r>
-      <w:bookmarkEnd w:id="21"/>
+      <w:bookmarkEnd w:id="22"/>
     </w:p>
     <w:p>
       <w:pPr>
@@ -6289,7 +6308,7 @@
 
 <file path=word/comments.xml><?xml version="1.0" encoding="utf-8"?>
 <w:comments xmlns:wpc="http://schemas.microsoft.com/office/word/2010/wordprocessingCanvas" xmlns:cx="http://schemas.microsoft.com/office/drawing/2014/chartex" xmlns:cx1="http://schemas.microsoft.com/office/drawing/2015/9/8/chartex" xmlns:mc="http://schemas.openxmlformats.org/markup-compatibility/2006" xmlns:o="urn:schemas-microsoft-com:office:office" xmlns:r="http://schemas.openxmlformats.org/officeDocument/2006/relationships" xmlns:m="http://schemas.openxmlformats.org/officeDocument/2006/math" xmlns:v="urn:schemas-microsoft-com:vml" xmlns:wp14="http://schemas.microsoft.com/office/word/2010/wordprocessingDrawing" xmlns:wp="http://schemas.openxmlformats.org/drawingml/2006/wordprocessingDrawing" xmlns:w10="urn:schemas-microsoft-com:office:word" xmlns:w="http://schemas.openxmlformats.org/wordprocessingml/2006/main" xmlns:w14="http://schemas.microsoft.com/office/word/2010/wordml" xmlns:w15="http://schemas.microsoft.com/office/word/2012/wordml" xmlns:w16se="http://schemas.microsoft.com/office/word/2015/wordml/symex" xmlns:wpg="http://schemas.microsoft.com/office/word/2010/wordprocessingGroup" xmlns:wpi="http://schemas.microsoft.com/office/word/2010/wordprocessingInk" xmlns:wne="http://schemas.microsoft.com/office/word/2006/wordml" xmlns:wps="http://schemas.microsoft.com/office/word/2010/wordprocessingShape" mc:Ignorable="w14 w15 w16se wp14">
-  <w:comment w:id="15" w:author="Krzysztof Ferenc" w:date="2017-07-21T10:55:00Z" w:initials="KF">
+  <w:comment w:id="3" w:author="Krzysztof Ferenc" w:date="2017-07-24T11:31:00Z" w:initials="KF">
     <w:p>
       <w:pPr>
         <w:pStyle w:val="Tekstkomentarza"/>
@@ -6301,12 +6320,31 @@
         <w:annotationRef/>
       </w:r>
       <w:r>
-        <w:t>Hgjg</w:t>
-      </w:r>
-      <w:bookmarkStart w:id="16" w:name="_GoBack"/>
-      <w:bookmarkEnd w:id="16"/>
-      <w:r>
-        <w:t>hj</w:t>
+        <w:t>Tum tu tum</w:t>
+      </w:r>
+    </w:p>
+    <w:p>
+      <w:pPr>
+        <w:pStyle w:val="Tekstkomentarza"/>
+      </w:pPr>
+      <w:r>
+        <w:t>hehe</w:t>
+      </w:r>
+    </w:p>
+  </w:comment>
+  <w:comment w:id="17" w:author="Krzysztof Ferenc" w:date="2017-07-21T10:55:00Z" w:initials="KF">
+    <w:p>
+      <w:pPr>
+        <w:pStyle w:val="Tekstkomentarza"/>
+      </w:pPr>
+      <w:r>
+        <w:rPr>
+          <w:rStyle w:val="Odwoaniedokomentarza"/>
+        </w:rPr>
+        <w:annotationRef/>
+      </w:r>
+      <w:r>
+        <w:t>Hgjghj</w:t>
       </w:r>
     </w:p>
     <w:p>
@@ -6320,6 +6358,7 @@
 
 <file path=word/commentsExtended.xml><?xml version="1.0" encoding="utf-8"?>
 <w15:commentsEx xmlns:wpc="http://schemas.microsoft.com/office/word/2010/wordprocessingCanvas" xmlns:cx="http://schemas.microsoft.com/office/drawing/2014/chartex" xmlns:cx1="http://schemas.microsoft.com/office/drawing/2015/9/8/chartex" xmlns:mc="http://schemas.openxmlformats.org/markup-compatibility/2006" xmlns:o="urn:schemas-microsoft-com:office:office" xmlns:r="http://schemas.openxmlformats.org/officeDocument/2006/relationships" xmlns:m="http://schemas.openxmlformats.org/officeDocument/2006/math" xmlns:v="urn:schemas-microsoft-com:vml" xmlns:wp14="http://schemas.microsoft.com/office/word/2010/wordprocessingDrawing" xmlns:wp="http://schemas.openxmlformats.org/drawingml/2006/wordprocessingDrawing" xmlns:w10="urn:schemas-microsoft-com:office:word" xmlns:w="http://schemas.openxmlformats.org/wordprocessingml/2006/main" xmlns:w14="http://schemas.microsoft.com/office/word/2010/wordml" xmlns:w15="http://schemas.microsoft.com/office/word/2012/wordml" xmlns:w16se="http://schemas.microsoft.com/office/word/2015/wordml/symex" xmlns:wpg="http://schemas.microsoft.com/office/word/2010/wordprocessingGroup" xmlns:wpi="http://schemas.microsoft.com/office/word/2010/wordprocessingInk" xmlns:wne="http://schemas.microsoft.com/office/word/2006/wordml" xmlns:wps="http://schemas.microsoft.com/office/word/2010/wordprocessingShape" mc:Ignorable="w14 w15 w16se wp14">
+  <w15:commentEx w15:paraId="72487652" w15:done="0"/>
   <w15:commentEx w15:paraId="1C477D3B" w15:done="0"/>
 </w15:commentsEx>
 </file>
@@ -6429,7 +6468,7 @@
         <v:path o:extrusionok="f" gradientshapeok="t" o:connecttype="rect"/>
         <o:lock v:ext="edit" aspectratio="t"/>
       </v:shapetype>
-      <v:shape id="_x0000_i1030" type="#_x0000_t75" style="width:8.9pt;height:8.9pt" o:bullet="t">
+      <v:shape id="_x0000_i1027" type="#_x0000_t75" style="width:8.85pt;height:8.85pt" o:bullet="t">
         <v:imagedata r:id="rId1" o:title="BD10267_"/>
       </v:shape>
     </w:pict>
@@ -9022,7 +9061,7 @@
 </file>
 
 <file path=customXml/itemProps2.xml><?xml version="1.0" encoding="utf-8"?>
-<ds:datastoreItem xmlns:ds="http://schemas.openxmlformats.org/officeDocument/2006/customXml" ds:itemID="{BC429E4D-296B-4724-A844-B3167076DE4A}">
+<ds:datastoreItem xmlns:ds="http://schemas.openxmlformats.org/officeDocument/2006/customXml" ds:itemID="{26D2AF9A-7782-451C-8380-8FCE1CCA3585}">
   <ds:schemaRefs>
     <ds:schemaRef ds:uri="http://schemas.openxmlformats.org/officeDocument/2006/bibliography"/>
   </ds:schemaRefs>

</xml_diff>

<commit_message>
Update document to recent changes
</commit_message>
<xml_diff>
--- a/src/tsx/components/demo.docx
+++ b/src/tsx/components/demo.docx
@@ -19,27 +19,27 @@
     <w:bookmarkEnd w:id="2"/>
     <w:p>
       <w:r>
-        <w:t xml:space="preserve">This </w:t>
-      </w:r>
-      <w:r>
-        <w:t>fghgfhgfh</w:t>
-      </w:r>
-      <w:r>
-        <w:t xml:space="preserve">demonstrates the ability of the calibre DOCX Input plugin to convert the various </w:t>
-      </w:r>
-      <w:del w:id="3" w:author="Krzysztof Ferenc" w:date="2017-07-31T12:33:00Z">
-        <w:r>
-          <w:delText xml:space="preserve">typographic features in </w:delText>
+        <w:t xml:space="preserve">This document demonstrates the ability of the calibre DOCX Input plugin to convert the various </w:t>
+      </w:r>
+      <w:commentRangeStart w:id="3"/>
+      <w:commentRangeStart w:id="4"/>
+      <w:commentRangeStart w:id="5"/>
+      <w:ins w:id="6" w:author="Krzysztof Ferenc" w:date="2017-08-03T13:58:00Z">
+        <w:r>
+          <w:t xml:space="preserve">styling </w:t>
+        </w:r>
+      </w:ins>
+      <w:del w:id="7" w:author="Krzysztof Ferenc" w:date="2017-08-03T13:58:00Z">
+        <w:r>
+          <w:delText xml:space="preserve">typographic </w:delText>
         </w:r>
       </w:del>
-      <w:commentRangeStart w:id="4"/>
-      <w:ins w:id="5" w:author="Krzysztof Ferenc" w:date="2017-07-31T12:33:00Z">
-        <w:r>
-          <w:t>heheee</w:t>
-        </w:r>
-      </w:ins>
-      <w:r>
-        <w:t>a</w:t>
+      <w:commentRangeEnd w:id="3"/>
+      <w:r>
+        <w:rPr>
+          <w:rStyle w:val="CommentReference"/>
+        </w:rPr>
+        <w:commentReference w:id="3"/>
       </w:r>
       <w:commentRangeEnd w:id="4"/>
       <w:r>
@@ -48,55 +48,15 @@
         </w:rPr>
         <w:commentReference w:id="4"/>
       </w:r>
-      <w:r>
-        <w:t xml:space="preserve"> M</w:t>
-      </w:r>
-      <w:r>
-        <w:t>g</w:t>
-      </w:r>
-      <w:r>
-        <w:t>hjhj</w:t>
-      </w:r>
-      <w:r>
-        <w:t>hjgh</w:t>
-      </w:r>
-      <w:r>
-        <w:t xml:space="preserve">icrosoft Word (2007 and newer) document. Convert this document to a modern ebook format, such as AZW3 for Kindles </w:t>
-      </w:r>
-      <w:ins w:id="6" w:author="Krzysztof Ferenc" w:date="2017-07-31T12:34:00Z">
-        <w:r>
-          <w:t>huehue</w:t>
-        </w:r>
-      </w:ins>
-      <w:commentRangeStart w:id="7"/>
-      <w:commentRangeStart w:id="8"/>
-      <w:del w:id="9" w:author="Krzysztof Ferenc" w:date="2017-07-31T12:34:00Z">
-        <w:r>
-          <w:delText>or EPUB for other</w:delText>
-        </w:r>
-        <w:r>
-          <w:delText>ghgfhfgh</w:delText>
-        </w:r>
-        <w:r>
-          <w:delText xml:space="preserve"> ebook </w:delText>
-        </w:r>
-        <w:commentRangeEnd w:id="7"/>
-        <w:r>
-          <w:rPr>
-            <w:rStyle w:val="CommentReference"/>
-          </w:rPr>
-          <w:commentReference w:id="7"/>
-        </w:r>
-      </w:del>
-      <w:commentRangeEnd w:id="8"/>
+      <w:commentRangeEnd w:id="5"/>
       <w:r>
         <w:rPr>
           <w:rStyle w:val="CommentReference"/>
         </w:rPr>
-        <w:commentReference w:id="8"/>
-      </w:r>
-      <w:r>
-        <w:t>readers, to see it in action.</w:t>
+        <w:commentReference w:id="5"/>
+      </w:r>
+      <w:r>
+        <w:t>features in a Microsoft Word (2007 and newer) document. Convert this document to a modern ebook format, such as AZW3 for Kindles or EPUB for other ebook readers, to see it in action.</w:t>
       </w:r>
     </w:p>
     <w:p>
@@ -115,22 +75,63 @@
     </w:p>
     <w:p>
       <w:r>
-        <w:t xml:space="preserve">To </w:t>
-      </w:r>
+        <w:t xml:space="preserve">To see the DOCX conversion in action, simply add this file to calibre using the </w:t>
+      </w:r>
+      <w:r>
+        <w:rPr>
+          <w:b/>
+        </w:rPr>
+        <w:t xml:space="preserve">“Add Books” </w:t>
+      </w:r>
+      <w:r>
+        <w:t>button and then click “</w:t>
+      </w:r>
+      <w:r>
+        <w:rPr>
+          <w:b/>
+        </w:rPr>
+        <w:t xml:space="preserve">Convert”. </w:t>
+      </w:r>
+      <w:r>
+        <w:t xml:space="preserve"> Set the output format in the top right corner of the conversion dialog to EPUB or AZW3 and click </w:t>
+      </w:r>
+      <w:r>
+        <w:rPr>
+          <w:b/>
+        </w:rPr>
+        <w:t>“OK”</w:t>
+      </w:r>
+      <w:r>
+        <w:t>.</w:t>
+      </w:r>
+    </w:p>
+    <w:p/>
+    <w:p>
+      <w:pPr>
+        <w:pStyle w:val="Heading1"/>
+      </w:pPr>
+      <w:bookmarkStart w:id="8" w:name="_Toc359077852"/>
+      <w:r>
+        <w:lastRenderedPageBreak/>
+        <w:t>Text Formatting</w:t>
+      </w:r>
+      <w:bookmarkEnd w:id="8"/>
+    </w:p>
+    <w:p>
+      <w:pPr>
+        <w:pStyle w:val="Heading2"/>
+      </w:pPr>
+      <w:bookmarkStart w:id="9" w:name="_Toc359077853"/>
+      <w:r>
+        <w:t>Inline formatting</w:t>
+      </w:r>
+      <w:bookmarkEnd w:id="9"/>
+    </w:p>
+    <w:p>
       <w:commentRangeStart w:id="10"/>
-      <w:commentRangeStart w:id="11"/>
-      <w:commentRangeStart w:id="12"/>
-      <w:commentRangeStart w:id="13"/>
-      <w:ins w:id="14" w:author="Krzysztof Ferenc" w:date="2017-07-31T12:35:00Z">
-        <w:r>
-          <w:t>no moze</w:t>
-        </w:r>
-      </w:ins>
-      <w:del w:id="15" w:author="Krzysztof Ferenc" w:date="2017-07-31T12:35:00Z">
-        <w:r>
-          <w:delText xml:space="preserve">see the DOCX conversion in action, </w:delText>
-        </w:r>
-      </w:del>
+      <w:r>
+        <w:t>Here</w:t>
+      </w:r>
       <w:commentRangeEnd w:id="10"/>
       <w:r>
         <w:rPr>
@@ -138,93 +139,11 @@
         </w:rPr>
         <w:commentReference w:id="10"/>
       </w:r>
-      <w:commentRangeEnd w:id="11"/>
-      <w:r>
-        <w:rPr>
-          <w:rStyle w:val="CommentReference"/>
-        </w:rPr>
-        <w:commentReference w:id="11"/>
-      </w:r>
-      <w:commentRangeEnd w:id="12"/>
-      <w:r>
-        <w:rPr>
-          <w:rStyle w:val="CommentReference"/>
-        </w:rPr>
-        <w:commentReference w:id="12"/>
-      </w:r>
-      <w:commentRangeEnd w:id="13"/>
-      <w:r>
-        <w:rPr>
-          <w:rStyle w:val="CommentReference"/>
-        </w:rPr>
-        <w:commentReference w:id="13"/>
-      </w:r>
-      <w:r>
-        <w:t xml:space="preserve">simply add this file to calibre using the </w:t>
-      </w:r>
-      <w:r>
-        <w:rPr>
-          <w:b/>
-        </w:rPr>
-        <w:t xml:space="preserve">“Add Books” </w:t>
-      </w:r>
-      <w:r>
-        <w:t xml:space="preserve">button and then </w:t>
-      </w:r>
-      <w:r>
-        <w:t>click “</w:t>
-      </w:r>
-      <w:r>
-        <w:rPr>
-          <w:b/>
-        </w:rPr>
-        <w:t xml:space="preserve">Convert”. </w:t>
-      </w:r>
-      <w:r>
-        <w:t xml:space="preserve"> </w:t>
-      </w:r>
-      <w:r>
-        <w:t xml:space="preserve">Set the output format in the top right corner of the conversion dialog to EPUB or AZW3 and click </w:t>
-      </w:r>
-      <w:r>
-        <w:rPr>
-          <w:b/>
-        </w:rPr>
-        <w:t>“OK”</w:t>
-      </w:r>
-      <w:r>
-        <w:t>.</w:t>
-      </w:r>
-    </w:p>
-    <w:p>
-      <w:bookmarkStart w:id="16" w:name="_GoBack"/>
-      <w:bookmarkEnd w:id="16"/>
-    </w:p>
-    <w:p>
-      <w:pPr>
-        <w:pStyle w:val="Heading1"/>
-      </w:pPr>
-      <w:bookmarkStart w:id="17" w:name="_Toc359077852"/>
-      <w:r>
-        <w:lastRenderedPageBreak/>
-        <w:t>Text Formatting</w:t>
-      </w:r>
-      <w:bookmarkEnd w:id="17"/>
-    </w:p>
-    <w:p>
-      <w:pPr>
-        <w:pStyle w:val="Heading2"/>
-      </w:pPr>
-      <w:bookmarkStart w:id="18" w:name="_Toc359077853"/>
-      <w:r>
-        <w:t>Inline formatting</w:t>
-      </w:r>
-      <w:bookmarkEnd w:id="18"/>
-    </w:p>
-    <w:p>
-      <w:r>
-        <w:t>Here, we demonstrate various types of inline text formatting and the use of embedded fonts.</w:t>
-      </w:r>
+      <w:r>
+        <w:t>, we demonstrate various types of inline text formatting and the use of embedded fonts.</w:t>
+      </w:r>
+      <w:bookmarkStart w:id="11" w:name="_GoBack"/>
+      <w:bookmarkEnd w:id="11"/>
     </w:p>
     <w:p>
       <w:r>
@@ -381,31 +300,25 @@
       <w:r>
         <w:t xml:space="preserve">nd </w:t>
       </w:r>
+      <w:commentRangeStart w:id="12"/>
       <w:r>
         <w:rPr>
           <w:rStyle w:val="IntenseEmphasis"/>
         </w:rPr>
         <w:t>intense emphasis</w:t>
       </w:r>
-      <w:r>
-        <w:t>.</w:t>
-      </w:r>
-      <w:r>
-        <w:t xml:space="preserve"> This paragraph uses document wide styles for styling rather than </w:t>
-      </w:r>
-      <w:commentRangeStart w:id="19"/>
-      <w:r>
-        <w:t xml:space="preserve">inline text properties as demonstrated </w:t>
-      </w:r>
-      <w:commentRangeEnd w:id="19"/>
+      <w:commentRangeEnd w:id="12"/>
       <w:r>
         <w:rPr>
           <w:rStyle w:val="CommentReference"/>
         </w:rPr>
-        <w:commentReference w:id="19"/>
-      </w:r>
-      <w:r>
-        <w:t>in the previous paragraph</w:t>
+        <w:commentReference w:id="12"/>
+      </w:r>
+      <w:r>
+        <w:t>.</w:t>
+      </w:r>
+      <w:r>
+        <w:t xml:space="preserve"> This paragraph uses document wide styles for styling rather than inline text properties as demonstrated in the previous paragraph</w:t>
       </w:r>
       <w:r>
         <w:t xml:space="preserve"> — </w:t>
@@ -418,11 +331,11 @@
       <w:pPr>
         <w:pStyle w:val="Heading2"/>
       </w:pPr>
-      <w:bookmarkStart w:id="20" w:name="_Toc359077854"/>
+      <w:bookmarkStart w:id="13" w:name="_Toc359077854"/>
       <w:r>
         <w:t>Fun with fonts</w:t>
       </w:r>
-      <w:bookmarkEnd w:id="20"/>
+      <w:bookmarkEnd w:id="13"/>
     </w:p>
     <w:p>
       <w:r>
@@ -458,9 +371,9 @@
           <w:iCs w:val="0"/>
         </w:rPr>
       </w:pPr>
-      <w:bookmarkStart w:id="21" w:name="_Paragraph_level_formatting"/>
-      <w:bookmarkStart w:id="22" w:name="_Toc359077855"/>
-      <w:bookmarkEnd w:id="21"/>
+      <w:bookmarkStart w:id="14" w:name="_Paragraph_level_formatting"/>
+      <w:bookmarkStart w:id="15" w:name="_Toc359077855"/>
+      <w:bookmarkEnd w:id="14"/>
       <w:r>
         <w:rPr>
           <w:rStyle w:val="IntenseEmphasis"/>
@@ -471,7 +384,7 @@
         </w:rPr>
         <w:t>Paragraph level formatting</w:t>
       </w:r>
-      <w:bookmarkEnd w:id="22"/>
+      <w:bookmarkEnd w:id="15"/>
     </w:p>
     <w:p>
       <w:pPr>
@@ -498,12 +411,12 @@
       <w:pPr>
         <w:pStyle w:val="Heading1"/>
       </w:pPr>
-      <w:bookmarkStart w:id="23" w:name="_Toc359077856"/>
+      <w:bookmarkStart w:id="16" w:name="_Toc359077856"/>
       <w:r>
         <w:lastRenderedPageBreak/>
         <w:t>Tables</w:t>
       </w:r>
-      <w:bookmarkEnd w:id="23"/>
+      <w:bookmarkEnd w:id="16"/>
     </w:p>
     <w:tbl>
       <w:tblPr>
@@ -514,7 +427,7 @@
         <w:tblLook w:val="0620" w:firstRow="1" w:lastRow="0" w:firstColumn="0" w:lastColumn="0" w:noHBand="1" w:noVBand="1"/>
       </w:tblPr>
       <w:tblGrid>
-        <w:gridCol w:w="1879"/>
+        <w:gridCol w:w="1818"/>
         <w:gridCol w:w="1620"/>
       </w:tblGrid>
       <w:tr>
@@ -682,12 +595,12 @@
         <w:tblLook w:val="04A0" w:firstRow="1" w:lastRow="0" w:firstColumn="1" w:lastColumn="0" w:noHBand="0" w:noVBand="1"/>
       </w:tblPr>
       <w:tblGrid>
-        <w:gridCol w:w="1906"/>
-        <w:gridCol w:w="1514"/>
-        <w:gridCol w:w="1514"/>
-        <w:gridCol w:w="1516"/>
-        <w:gridCol w:w="1518"/>
-        <w:gridCol w:w="1392"/>
+        <w:gridCol w:w="1566"/>
+        <w:gridCol w:w="1626"/>
+        <w:gridCol w:w="1626"/>
+        <w:gridCol w:w="1628"/>
+        <w:gridCol w:w="1630"/>
+        <w:gridCol w:w="1500"/>
       </w:tblGrid>
       <w:tr>
         <w:trPr>
@@ -1482,10 +1395,10 @@
         <w:tblLook w:val="0660" w:firstRow="1" w:lastRow="1" w:firstColumn="0" w:lastColumn="0" w:noHBand="1" w:noVBand="1"/>
       </w:tblPr>
       <w:tblGrid>
-        <w:gridCol w:w="2441"/>
-        <w:gridCol w:w="2306"/>
-        <w:gridCol w:w="2306"/>
-        <w:gridCol w:w="2307"/>
+        <w:gridCol w:w="2394"/>
+        <w:gridCol w:w="2394"/>
+        <w:gridCol w:w="2394"/>
+        <w:gridCol w:w="2394"/>
       </w:tblGrid>
       <w:tr>
         <w:trPr>
@@ -1911,8 +1824,8 @@
         <w:tblLook w:val="04A0" w:firstRow="1" w:lastRow="0" w:firstColumn="1" w:lastColumn="0" w:noHBand="0" w:noVBand="1"/>
       </w:tblPr>
       <w:tblGrid>
-        <w:gridCol w:w="3425"/>
-        <w:gridCol w:w="3120"/>
+        <w:gridCol w:w="3488"/>
+        <w:gridCol w:w="3215"/>
       </w:tblGrid>
       <w:tr>
         <w:trPr>
@@ -1931,8 +1844,8 @@
               <w:tblLook w:val="04A0" w:firstRow="1" w:lastRow="0" w:firstColumn="1" w:lastColumn="0" w:noHBand="0" w:noVBand="1"/>
             </w:tblPr>
             <w:tblGrid>
-              <w:gridCol w:w="1322"/>
-              <w:gridCol w:w="1237"/>
+              <w:gridCol w:w="1343"/>
+              <w:gridCol w:w="1267"/>
             </w:tblGrid>
             <w:tr>
               <w:trPr>
@@ -2072,20 +1985,20 @@
         <w:tblLook w:val="05A0" w:firstRow="1" w:lastRow="0" w:firstColumn="1" w:lastColumn="1" w:noHBand="0" w:noVBand="1"/>
       </w:tblPr>
       <w:tblGrid>
-        <w:gridCol w:w="922"/>
+        <w:gridCol w:w="864"/>
         <w:gridCol w:w="222"/>
-        <w:gridCol w:w="1007"/>
+        <w:gridCol w:w="984"/>
         <w:gridCol w:w="222"/>
-        <w:gridCol w:w="926"/>
+        <w:gridCol w:w="864"/>
         <w:gridCol w:w="222"/>
-        <w:gridCol w:w="1017"/>
+        <w:gridCol w:w="864"/>
         <w:gridCol w:w="222"/>
-        <w:gridCol w:w="929"/>
+        <w:gridCol w:w="864"/>
         <w:gridCol w:w="222"/>
-        <w:gridCol w:w="919"/>
+        <w:gridCol w:w="864"/>
         <w:gridCol w:w="236"/>
-        <w:gridCol w:w="904"/>
-        <w:gridCol w:w="15"/>
+        <w:gridCol w:w="850"/>
+        <w:gridCol w:w="14"/>
       </w:tblGrid>
       <w:tr>
         <w:trPr>
@@ -4286,12 +4199,12 @@
       <w:pPr>
         <w:pStyle w:val="Heading1"/>
       </w:pPr>
-      <w:bookmarkStart w:id="24" w:name="_Toc359077857"/>
+      <w:bookmarkStart w:id="17" w:name="_Toc359077857"/>
       <w:r>
         <w:lastRenderedPageBreak/>
         <w:t>Structural Elements</w:t>
       </w:r>
-      <w:bookmarkEnd w:id="24"/>
+      <w:bookmarkEnd w:id="17"/>
     </w:p>
     <w:p>
       <w:r>
@@ -4302,11 +4215,11 @@
       <w:pPr>
         <w:pStyle w:val="Heading2"/>
       </w:pPr>
-      <w:bookmarkStart w:id="25" w:name="_Toc359077858"/>
+      <w:bookmarkStart w:id="18" w:name="_Toc359077858"/>
       <w:r>
         <w:t>Footnotes &amp; Endnotes</w:t>
       </w:r>
-      <w:bookmarkEnd w:id="25"/>
+      <w:bookmarkEnd w:id="18"/>
     </w:p>
     <w:p>
       <w:r>
@@ -4335,11 +4248,11 @@
       <w:pPr>
         <w:pStyle w:val="Heading2"/>
       </w:pPr>
-      <w:bookmarkStart w:id="26" w:name="_Toc359077859"/>
+      <w:bookmarkStart w:id="19" w:name="_Toc359077859"/>
       <w:r>
         <w:t>Dropcaps</w:t>
       </w:r>
-      <w:bookmarkEnd w:id="26"/>
+      <w:bookmarkEnd w:id="19"/>
     </w:p>
     <w:p>
       <w:pPr>
@@ -4381,11 +4294,11 @@
       <w:pPr>
         <w:pStyle w:val="Heading2"/>
       </w:pPr>
-      <w:bookmarkStart w:id="27" w:name="_Toc359077860"/>
+      <w:bookmarkStart w:id="20" w:name="_Toc359077860"/>
       <w:r>
         <w:t>Links</w:t>
       </w:r>
-      <w:bookmarkEnd w:id="27"/>
+      <w:bookmarkEnd w:id="20"/>
     </w:p>
     <w:p>
       <w:r>
@@ -4427,11 +4340,11 @@
       <w:pPr>
         <w:pStyle w:val="Heading2"/>
       </w:pPr>
-      <w:bookmarkStart w:id="28" w:name="_Toc359077861"/>
+      <w:bookmarkStart w:id="21" w:name="_Toc359077861"/>
       <w:r>
         <w:t>Table of Contents</w:t>
       </w:r>
-      <w:bookmarkEnd w:id="28"/>
+      <w:bookmarkEnd w:id="21"/>
     </w:p>
     <w:p>
       <w:r>
@@ -4448,6 +4361,7 @@
     </w:p>
     <w:p>
       <w:r>
+        <w:lastRenderedPageBreak/>
         <w:t xml:space="preserve"> You can see the</w:t>
       </w:r>
       <w:r>
@@ -4473,6 +4387,7 @@
           <w:rFonts w:eastAsiaTheme="minorEastAsia"/>
           <w:b w:val="0"/>
           <w:bCs w:val="0"/>
+          <w:noProof/>
           <w:sz w:val="24"/>
           <w:szCs w:val="24"/>
         </w:rPr>
@@ -4482,7 +4397,6 @@
           <w:b w:val="0"/>
           <w:bCs w:val="0"/>
         </w:rPr>
-        <w:lastRenderedPageBreak/>
         <w:fldChar w:fldCharType="begin"/>
       </w:r>
       <w:r>
@@ -4503,6 +4417,7 @@
         <w:r>
           <w:rPr>
             <w:rStyle w:val="Hyperlink"/>
+            <w:noProof/>
             <w:sz w:val="24"/>
             <w:szCs w:val="24"/>
           </w:rPr>
@@ -4510,6 +4425,7 @@
         </w:r>
         <w:r>
           <w:rPr>
+            <w:noProof/>
             <w:webHidden/>
             <w:sz w:val="24"/>
             <w:szCs w:val="24"/>
@@ -4518,6 +4434,7 @@
         </w:r>
         <w:r>
           <w:rPr>
+            <w:noProof/>
             <w:webHidden/>
             <w:sz w:val="24"/>
             <w:szCs w:val="24"/>
@@ -4526,6 +4443,7 @@
         </w:r>
         <w:r>
           <w:rPr>
+            <w:noProof/>
             <w:webHidden/>
             <w:sz w:val="24"/>
             <w:szCs w:val="24"/>
@@ -4534,13 +4452,15 @@
         </w:r>
         <w:r>
           <w:rPr>
-            <w:webHidden/>
-            <w:sz w:val="24"/>
-            <w:szCs w:val="24"/>
-          </w:rPr>
-        </w:r>
-        <w:r>
-          <w:rPr>
+            <w:noProof/>
+            <w:webHidden/>
+            <w:sz w:val="24"/>
+            <w:szCs w:val="24"/>
+          </w:rPr>
+        </w:r>
+        <w:r>
+          <w:rPr>
+            <w:noProof/>
             <w:webHidden/>
             <w:sz w:val="24"/>
             <w:szCs w:val="24"/>
@@ -4549,6 +4469,7 @@
         </w:r>
         <w:r>
           <w:rPr>
+            <w:noProof/>
             <w:webHidden/>
             <w:sz w:val="24"/>
             <w:szCs w:val="24"/>
@@ -4557,6 +4478,7 @@
         </w:r>
         <w:r>
           <w:rPr>
+            <w:noProof/>
             <w:webHidden/>
             <w:sz w:val="24"/>
             <w:szCs w:val="24"/>
@@ -4575,6 +4497,7 @@
           <w:rFonts w:eastAsiaTheme="minorEastAsia"/>
           <w:b w:val="0"/>
           <w:bCs w:val="0"/>
+          <w:noProof/>
           <w:sz w:val="24"/>
           <w:szCs w:val="24"/>
         </w:rPr>
@@ -4583,6 +4506,7 @@
         <w:r>
           <w:rPr>
             <w:rStyle w:val="Hyperlink"/>
+            <w:noProof/>
             <w:sz w:val="24"/>
             <w:szCs w:val="24"/>
           </w:rPr>
@@ -4590,6 +4514,7 @@
         </w:r>
         <w:r>
           <w:rPr>
+            <w:noProof/>
             <w:webHidden/>
             <w:sz w:val="24"/>
             <w:szCs w:val="24"/>
@@ -4598,6 +4523,7 @@
         </w:r>
         <w:r>
           <w:rPr>
+            <w:noProof/>
             <w:webHidden/>
             <w:sz w:val="24"/>
             <w:szCs w:val="24"/>
@@ -4606,6 +4532,7 @@
         </w:r>
         <w:r>
           <w:rPr>
+            <w:noProof/>
             <w:webHidden/>
             <w:sz w:val="24"/>
             <w:szCs w:val="24"/>
@@ -4614,13 +4541,15 @@
         </w:r>
         <w:r>
           <w:rPr>
-            <w:webHidden/>
-            <w:sz w:val="24"/>
-            <w:szCs w:val="24"/>
-          </w:rPr>
-        </w:r>
-        <w:r>
-          <w:rPr>
+            <w:noProof/>
+            <w:webHidden/>
+            <w:sz w:val="24"/>
+            <w:szCs w:val="24"/>
+          </w:rPr>
+        </w:r>
+        <w:r>
+          <w:rPr>
+            <w:noProof/>
             <w:webHidden/>
             <w:sz w:val="24"/>
             <w:szCs w:val="24"/>
@@ -4629,6 +4558,7 @@
         </w:r>
         <w:r>
           <w:rPr>
+            <w:noProof/>
             <w:webHidden/>
             <w:sz w:val="24"/>
             <w:szCs w:val="24"/>
@@ -4637,6 +4567,7 @@
         </w:r>
         <w:r>
           <w:rPr>
+            <w:noProof/>
             <w:webHidden/>
             <w:sz w:val="24"/>
             <w:szCs w:val="24"/>
@@ -4655,6 +4586,7 @@
           <w:rFonts w:eastAsiaTheme="minorEastAsia"/>
           <w:i w:val="0"/>
           <w:iCs w:val="0"/>
+          <w:noProof/>
           <w:sz w:val="24"/>
           <w:szCs w:val="24"/>
         </w:rPr>
@@ -4663,6 +4595,7 @@
         <w:r>
           <w:rPr>
             <w:rStyle w:val="Hyperlink"/>
+            <w:noProof/>
             <w:sz w:val="24"/>
             <w:szCs w:val="24"/>
           </w:rPr>
@@ -4670,6 +4603,7 @@
         </w:r>
         <w:r>
           <w:rPr>
+            <w:noProof/>
             <w:webHidden/>
             <w:sz w:val="24"/>
             <w:szCs w:val="24"/>
@@ -4678,6 +4612,7 @@
         </w:r>
         <w:r>
           <w:rPr>
+            <w:noProof/>
             <w:webHidden/>
             <w:sz w:val="24"/>
             <w:szCs w:val="24"/>
@@ -4686,6 +4621,7 @@
         </w:r>
         <w:r>
           <w:rPr>
+            <w:noProof/>
             <w:webHidden/>
             <w:sz w:val="24"/>
             <w:szCs w:val="24"/>
@@ -4694,13 +4630,15 @@
         </w:r>
         <w:r>
           <w:rPr>
-            <w:webHidden/>
-            <w:sz w:val="24"/>
-            <w:szCs w:val="24"/>
-          </w:rPr>
-        </w:r>
-        <w:r>
-          <w:rPr>
+            <w:noProof/>
+            <w:webHidden/>
+            <w:sz w:val="24"/>
+            <w:szCs w:val="24"/>
+          </w:rPr>
+        </w:r>
+        <w:r>
+          <w:rPr>
+            <w:noProof/>
             <w:webHidden/>
             <w:sz w:val="24"/>
             <w:szCs w:val="24"/>
@@ -4709,6 +4647,7 @@
         </w:r>
         <w:r>
           <w:rPr>
+            <w:noProof/>
             <w:webHidden/>
             <w:sz w:val="24"/>
             <w:szCs w:val="24"/>
@@ -4717,6 +4656,7 @@
         </w:r>
         <w:r>
           <w:rPr>
+            <w:noProof/>
             <w:webHidden/>
             <w:sz w:val="24"/>
             <w:szCs w:val="24"/>
@@ -4735,6 +4675,7 @@
           <w:rFonts w:eastAsiaTheme="minorEastAsia"/>
           <w:i w:val="0"/>
           <w:iCs w:val="0"/>
+          <w:noProof/>
           <w:sz w:val="24"/>
           <w:szCs w:val="24"/>
         </w:rPr>
@@ -4743,6 +4684,7 @@
         <w:r>
           <w:rPr>
             <w:rStyle w:val="Hyperlink"/>
+            <w:noProof/>
             <w:sz w:val="24"/>
             <w:szCs w:val="24"/>
           </w:rPr>
@@ -4750,6 +4692,7 @@
         </w:r>
         <w:r>
           <w:rPr>
+            <w:noProof/>
             <w:webHidden/>
             <w:sz w:val="24"/>
             <w:szCs w:val="24"/>
@@ -4758,6 +4701,7 @@
         </w:r>
         <w:r>
           <w:rPr>
+            <w:noProof/>
             <w:webHidden/>
             <w:sz w:val="24"/>
             <w:szCs w:val="24"/>
@@ -4766,6 +4710,7 @@
         </w:r>
         <w:r>
           <w:rPr>
+            <w:noProof/>
             <w:webHidden/>
             <w:sz w:val="24"/>
             <w:szCs w:val="24"/>
@@ -4774,13 +4719,15 @@
         </w:r>
         <w:r>
           <w:rPr>
-            <w:webHidden/>
-            <w:sz w:val="24"/>
-            <w:szCs w:val="24"/>
-          </w:rPr>
-        </w:r>
-        <w:r>
-          <w:rPr>
+            <w:noProof/>
+            <w:webHidden/>
+            <w:sz w:val="24"/>
+            <w:szCs w:val="24"/>
+          </w:rPr>
+        </w:r>
+        <w:r>
+          <w:rPr>
+            <w:noProof/>
             <w:webHidden/>
             <w:sz w:val="24"/>
             <w:szCs w:val="24"/>
@@ -4789,6 +4736,7 @@
         </w:r>
         <w:r>
           <w:rPr>
+            <w:noProof/>
             <w:webHidden/>
             <w:sz w:val="24"/>
             <w:szCs w:val="24"/>
@@ -4797,6 +4745,7 @@
         </w:r>
         <w:r>
           <w:rPr>
+            <w:noProof/>
             <w:webHidden/>
             <w:sz w:val="24"/>
             <w:szCs w:val="24"/>
@@ -4815,6 +4764,7 @@
           <w:rFonts w:eastAsiaTheme="minorEastAsia"/>
           <w:i w:val="0"/>
           <w:iCs w:val="0"/>
+          <w:noProof/>
           <w:sz w:val="24"/>
           <w:szCs w:val="24"/>
         </w:rPr>
@@ -4823,6 +4773,7 @@
         <w:r>
           <w:rPr>
             <w:rStyle w:val="Hyperlink"/>
+            <w:noProof/>
             <w:sz w:val="24"/>
             <w:szCs w:val="24"/>
           </w:rPr>
@@ -4830,6 +4781,7 @@
         </w:r>
         <w:r>
           <w:rPr>
+            <w:noProof/>
             <w:webHidden/>
             <w:sz w:val="24"/>
             <w:szCs w:val="24"/>
@@ -4838,6 +4790,7 @@
         </w:r>
         <w:r>
           <w:rPr>
+            <w:noProof/>
             <w:webHidden/>
             <w:sz w:val="24"/>
             <w:szCs w:val="24"/>
@@ -4846,6 +4799,7 @@
         </w:r>
         <w:r>
           <w:rPr>
+            <w:noProof/>
             <w:webHidden/>
             <w:sz w:val="24"/>
             <w:szCs w:val="24"/>
@@ -4854,13 +4808,15 @@
         </w:r>
         <w:r>
           <w:rPr>
-            <w:webHidden/>
-            <w:sz w:val="24"/>
-            <w:szCs w:val="24"/>
-          </w:rPr>
-        </w:r>
-        <w:r>
-          <w:rPr>
+            <w:noProof/>
+            <w:webHidden/>
+            <w:sz w:val="24"/>
+            <w:szCs w:val="24"/>
+          </w:rPr>
+        </w:r>
+        <w:r>
+          <w:rPr>
+            <w:noProof/>
             <w:webHidden/>
             <w:sz w:val="24"/>
             <w:szCs w:val="24"/>
@@ -4869,6 +4825,7 @@
         </w:r>
         <w:r>
           <w:rPr>
+            <w:noProof/>
             <w:webHidden/>
             <w:sz w:val="24"/>
             <w:szCs w:val="24"/>
@@ -4877,6 +4834,7 @@
         </w:r>
         <w:r>
           <w:rPr>
+            <w:noProof/>
             <w:webHidden/>
             <w:sz w:val="24"/>
             <w:szCs w:val="24"/>
@@ -4895,6 +4853,7 @@
           <w:rFonts w:eastAsiaTheme="minorEastAsia"/>
           <w:b w:val="0"/>
           <w:bCs w:val="0"/>
+          <w:noProof/>
           <w:sz w:val="24"/>
           <w:szCs w:val="24"/>
         </w:rPr>
@@ -4903,6 +4862,7 @@
         <w:r>
           <w:rPr>
             <w:rStyle w:val="Hyperlink"/>
+            <w:noProof/>
             <w:sz w:val="24"/>
             <w:szCs w:val="24"/>
           </w:rPr>
@@ -4910,6 +4870,7 @@
         </w:r>
         <w:r>
           <w:rPr>
+            <w:noProof/>
             <w:webHidden/>
             <w:sz w:val="24"/>
             <w:szCs w:val="24"/>
@@ -4918,6 +4879,7 @@
         </w:r>
         <w:r>
           <w:rPr>
+            <w:noProof/>
             <w:webHidden/>
             <w:sz w:val="24"/>
             <w:szCs w:val="24"/>
@@ -4926,6 +4888,7 @@
         </w:r>
         <w:r>
           <w:rPr>
+            <w:noProof/>
             <w:webHidden/>
             <w:sz w:val="24"/>
             <w:szCs w:val="24"/>
@@ -4934,13 +4897,15 @@
         </w:r>
         <w:r>
           <w:rPr>
-            <w:webHidden/>
-            <w:sz w:val="24"/>
-            <w:szCs w:val="24"/>
-          </w:rPr>
-        </w:r>
-        <w:r>
-          <w:rPr>
+            <w:noProof/>
+            <w:webHidden/>
+            <w:sz w:val="24"/>
+            <w:szCs w:val="24"/>
+          </w:rPr>
+        </w:r>
+        <w:r>
+          <w:rPr>
+            <w:noProof/>
             <w:webHidden/>
             <w:sz w:val="24"/>
             <w:szCs w:val="24"/>
@@ -4949,6 +4914,7 @@
         </w:r>
         <w:r>
           <w:rPr>
+            <w:noProof/>
             <w:webHidden/>
             <w:sz w:val="24"/>
             <w:szCs w:val="24"/>
@@ -4957,6 +4923,7 @@
         </w:r>
         <w:r>
           <w:rPr>
+            <w:noProof/>
             <w:webHidden/>
             <w:sz w:val="24"/>
             <w:szCs w:val="24"/>
@@ -4975,6 +4942,7 @@
           <w:rFonts w:eastAsiaTheme="minorEastAsia"/>
           <w:b w:val="0"/>
           <w:bCs w:val="0"/>
+          <w:noProof/>
           <w:sz w:val="24"/>
           <w:szCs w:val="24"/>
         </w:rPr>
@@ -4983,6 +4951,7 @@
         <w:r>
           <w:rPr>
             <w:rStyle w:val="Hyperlink"/>
+            <w:noProof/>
             <w:sz w:val="24"/>
             <w:szCs w:val="24"/>
           </w:rPr>
@@ -4990,6 +4959,7 @@
         </w:r>
         <w:r>
           <w:rPr>
+            <w:noProof/>
             <w:webHidden/>
             <w:sz w:val="24"/>
             <w:szCs w:val="24"/>
@@ -4998,6 +4968,7 @@
         </w:r>
         <w:r>
           <w:rPr>
+            <w:noProof/>
             <w:webHidden/>
             <w:sz w:val="24"/>
             <w:szCs w:val="24"/>
@@ -5006,6 +4977,7 @@
         </w:r>
         <w:r>
           <w:rPr>
+            <w:noProof/>
             <w:webHidden/>
             <w:sz w:val="24"/>
             <w:szCs w:val="24"/>
@@ -5014,13 +4986,15 @@
         </w:r>
         <w:r>
           <w:rPr>
-            <w:webHidden/>
-            <w:sz w:val="24"/>
-            <w:szCs w:val="24"/>
-          </w:rPr>
-        </w:r>
-        <w:r>
-          <w:rPr>
+            <w:noProof/>
+            <w:webHidden/>
+            <w:sz w:val="24"/>
+            <w:szCs w:val="24"/>
+          </w:rPr>
+        </w:r>
+        <w:r>
+          <w:rPr>
+            <w:noProof/>
             <w:webHidden/>
             <w:sz w:val="24"/>
             <w:szCs w:val="24"/>
@@ -5029,6 +5003,7 @@
         </w:r>
         <w:r>
           <w:rPr>
+            <w:noProof/>
             <w:webHidden/>
             <w:sz w:val="24"/>
             <w:szCs w:val="24"/>
@@ -5037,6 +5012,7 @@
         </w:r>
         <w:r>
           <w:rPr>
+            <w:noProof/>
             <w:webHidden/>
             <w:sz w:val="24"/>
             <w:szCs w:val="24"/>
@@ -5055,6 +5031,7 @@
           <w:rFonts w:eastAsiaTheme="minorEastAsia"/>
           <w:i w:val="0"/>
           <w:iCs w:val="0"/>
+          <w:noProof/>
           <w:sz w:val="24"/>
           <w:szCs w:val="24"/>
         </w:rPr>
@@ -5063,6 +5040,7 @@
         <w:r>
           <w:rPr>
             <w:rStyle w:val="Hyperlink"/>
+            <w:noProof/>
             <w:sz w:val="24"/>
             <w:szCs w:val="24"/>
           </w:rPr>
@@ -5070,6 +5048,7 @@
         </w:r>
         <w:r>
           <w:rPr>
+            <w:noProof/>
             <w:webHidden/>
             <w:sz w:val="24"/>
             <w:szCs w:val="24"/>
@@ -5078,6 +5057,7 @@
         </w:r>
         <w:r>
           <w:rPr>
+            <w:noProof/>
             <w:webHidden/>
             <w:sz w:val="24"/>
             <w:szCs w:val="24"/>
@@ -5086,6 +5066,7 @@
         </w:r>
         <w:r>
           <w:rPr>
+            <w:noProof/>
             <w:webHidden/>
             <w:sz w:val="24"/>
             <w:szCs w:val="24"/>
@@ -5094,13 +5075,15 @@
         </w:r>
         <w:r>
           <w:rPr>
-            <w:webHidden/>
-            <w:sz w:val="24"/>
-            <w:szCs w:val="24"/>
-          </w:rPr>
-        </w:r>
-        <w:r>
-          <w:rPr>
+            <w:noProof/>
+            <w:webHidden/>
+            <w:sz w:val="24"/>
+            <w:szCs w:val="24"/>
+          </w:rPr>
+        </w:r>
+        <w:r>
+          <w:rPr>
+            <w:noProof/>
             <w:webHidden/>
             <w:sz w:val="24"/>
             <w:szCs w:val="24"/>
@@ -5109,6 +5092,7 @@
         </w:r>
         <w:r>
           <w:rPr>
+            <w:noProof/>
             <w:webHidden/>
             <w:sz w:val="24"/>
             <w:szCs w:val="24"/>
@@ -5117,6 +5101,7 @@
         </w:r>
         <w:r>
           <w:rPr>
+            <w:noProof/>
             <w:webHidden/>
             <w:sz w:val="24"/>
             <w:szCs w:val="24"/>
@@ -5135,6 +5120,7 @@
           <w:rFonts w:eastAsiaTheme="minorEastAsia"/>
           <w:i w:val="0"/>
           <w:iCs w:val="0"/>
+          <w:noProof/>
           <w:sz w:val="24"/>
           <w:szCs w:val="24"/>
         </w:rPr>
@@ -5143,6 +5129,7 @@
         <w:r>
           <w:rPr>
             <w:rStyle w:val="Hyperlink"/>
+            <w:noProof/>
             <w:sz w:val="24"/>
             <w:szCs w:val="24"/>
           </w:rPr>
@@ -5150,6 +5137,7 @@
         </w:r>
         <w:r>
           <w:rPr>
+            <w:noProof/>
             <w:webHidden/>
             <w:sz w:val="24"/>
             <w:szCs w:val="24"/>
@@ -5158,6 +5146,7 @@
         </w:r>
         <w:r>
           <w:rPr>
+            <w:noProof/>
             <w:webHidden/>
             <w:sz w:val="24"/>
             <w:szCs w:val="24"/>
@@ -5166,6 +5155,7 @@
         </w:r>
         <w:r>
           <w:rPr>
+            <w:noProof/>
             <w:webHidden/>
             <w:sz w:val="24"/>
             <w:szCs w:val="24"/>
@@ -5174,13 +5164,15 @@
         </w:r>
         <w:r>
           <w:rPr>
-            <w:webHidden/>
-            <w:sz w:val="24"/>
-            <w:szCs w:val="24"/>
-          </w:rPr>
-        </w:r>
-        <w:r>
-          <w:rPr>
+            <w:noProof/>
+            <w:webHidden/>
+            <w:sz w:val="24"/>
+            <w:szCs w:val="24"/>
+          </w:rPr>
+        </w:r>
+        <w:r>
+          <w:rPr>
+            <w:noProof/>
             <w:webHidden/>
             <w:sz w:val="24"/>
             <w:szCs w:val="24"/>
@@ -5189,6 +5181,7 @@
         </w:r>
         <w:r>
           <w:rPr>
+            <w:noProof/>
             <w:webHidden/>
             <w:sz w:val="24"/>
             <w:szCs w:val="24"/>
@@ -5197,6 +5190,7 @@
         </w:r>
         <w:r>
           <w:rPr>
+            <w:noProof/>
             <w:webHidden/>
             <w:sz w:val="24"/>
             <w:szCs w:val="24"/>
@@ -5215,6 +5209,7 @@
           <w:rFonts w:eastAsiaTheme="minorEastAsia"/>
           <w:i w:val="0"/>
           <w:iCs w:val="0"/>
+          <w:noProof/>
           <w:sz w:val="24"/>
           <w:szCs w:val="24"/>
         </w:rPr>
@@ -5223,6 +5218,7 @@
         <w:r>
           <w:rPr>
             <w:rStyle w:val="Hyperlink"/>
+            <w:noProof/>
             <w:sz w:val="24"/>
             <w:szCs w:val="24"/>
           </w:rPr>
@@ -5230,6 +5226,7 @@
         </w:r>
         <w:r>
           <w:rPr>
+            <w:noProof/>
             <w:webHidden/>
             <w:sz w:val="24"/>
             <w:szCs w:val="24"/>
@@ -5238,6 +5235,7 @@
         </w:r>
         <w:r>
           <w:rPr>
+            <w:noProof/>
             <w:webHidden/>
             <w:sz w:val="24"/>
             <w:szCs w:val="24"/>
@@ -5246,6 +5244,7 @@
         </w:r>
         <w:r>
           <w:rPr>
+            <w:noProof/>
             <w:webHidden/>
             <w:sz w:val="24"/>
             <w:szCs w:val="24"/>
@@ -5254,13 +5253,15 @@
         </w:r>
         <w:r>
           <w:rPr>
-            <w:webHidden/>
-            <w:sz w:val="24"/>
-            <w:szCs w:val="24"/>
-          </w:rPr>
-        </w:r>
-        <w:r>
-          <w:rPr>
+            <w:noProof/>
+            <w:webHidden/>
+            <w:sz w:val="24"/>
+            <w:szCs w:val="24"/>
+          </w:rPr>
+        </w:r>
+        <w:r>
+          <w:rPr>
+            <w:noProof/>
             <w:webHidden/>
             <w:sz w:val="24"/>
             <w:szCs w:val="24"/>
@@ -5269,6 +5270,7 @@
         </w:r>
         <w:r>
           <w:rPr>
+            <w:noProof/>
             <w:webHidden/>
             <w:sz w:val="24"/>
             <w:szCs w:val="24"/>
@@ -5277,6 +5279,7 @@
         </w:r>
         <w:r>
           <w:rPr>
+            <w:noProof/>
             <w:webHidden/>
             <w:sz w:val="24"/>
             <w:szCs w:val="24"/>
@@ -5295,6 +5298,7 @@
           <w:rFonts w:eastAsiaTheme="minorEastAsia"/>
           <w:i w:val="0"/>
           <w:iCs w:val="0"/>
+          <w:noProof/>
           <w:sz w:val="24"/>
           <w:szCs w:val="24"/>
         </w:rPr>
@@ -5303,6 +5307,7 @@
         <w:r>
           <w:rPr>
             <w:rStyle w:val="Hyperlink"/>
+            <w:noProof/>
             <w:sz w:val="24"/>
             <w:szCs w:val="24"/>
           </w:rPr>
@@ -5310,6 +5315,7 @@
         </w:r>
         <w:r>
           <w:rPr>
+            <w:noProof/>
             <w:webHidden/>
             <w:sz w:val="24"/>
             <w:szCs w:val="24"/>
@@ -5318,6 +5324,7 @@
         </w:r>
         <w:r>
           <w:rPr>
+            <w:noProof/>
             <w:webHidden/>
             <w:sz w:val="24"/>
             <w:szCs w:val="24"/>
@@ -5326,6 +5333,7 @@
         </w:r>
         <w:r>
           <w:rPr>
+            <w:noProof/>
             <w:webHidden/>
             <w:sz w:val="24"/>
             <w:szCs w:val="24"/>
@@ -5334,13 +5342,15 @@
         </w:r>
         <w:r>
           <w:rPr>
-            <w:webHidden/>
-            <w:sz w:val="24"/>
-            <w:szCs w:val="24"/>
-          </w:rPr>
-        </w:r>
-        <w:r>
-          <w:rPr>
+            <w:noProof/>
+            <w:webHidden/>
+            <w:sz w:val="24"/>
+            <w:szCs w:val="24"/>
+          </w:rPr>
+        </w:r>
+        <w:r>
+          <w:rPr>
+            <w:noProof/>
             <w:webHidden/>
             <w:sz w:val="24"/>
             <w:szCs w:val="24"/>
@@ -5349,6 +5359,7 @@
         </w:r>
         <w:r>
           <w:rPr>
+            <w:noProof/>
             <w:webHidden/>
             <w:sz w:val="24"/>
             <w:szCs w:val="24"/>
@@ -5357,6 +5368,7 @@
         </w:r>
         <w:r>
           <w:rPr>
+            <w:noProof/>
             <w:webHidden/>
             <w:sz w:val="24"/>
             <w:szCs w:val="24"/>
@@ -5375,6 +5387,7 @@
           <w:rFonts w:eastAsiaTheme="minorEastAsia"/>
           <w:b w:val="0"/>
           <w:bCs w:val="0"/>
+          <w:noProof/>
           <w:sz w:val="24"/>
           <w:szCs w:val="24"/>
         </w:rPr>
@@ -5383,6 +5396,7 @@
         <w:r>
           <w:rPr>
             <w:rStyle w:val="Hyperlink"/>
+            <w:noProof/>
             <w:sz w:val="24"/>
             <w:szCs w:val="24"/>
           </w:rPr>
@@ -5390,6 +5404,7 @@
         </w:r>
         <w:r>
           <w:rPr>
+            <w:noProof/>
             <w:webHidden/>
             <w:sz w:val="24"/>
             <w:szCs w:val="24"/>
@@ -5398,6 +5413,7 @@
         </w:r>
         <w:r>
           <w:rPr>
+            <w:noProof/>
             <w:webHidden/>
             <w:sz w:val="24"/>
             <w:szCs w:val="24"/>
@@ -5406,6 +5422,7 @@
         </w:r>
         <w:r>
           <w:rPr>
+            <w:noProof/>
             <w:webHidden/>
             <w:sz w:val="24"/>
             <w:szCs w:val="24"/>
@@ -5414,13 +5431,15 @@
         </w:r>
         <w:r>
           <w:rPr>
-            <w:webHidden/>
-            <w:sz w:val="24"/>
-            <w:szCs w:val="24"/>
-          </w:rPr>
-        </w:r>
-        <w:r>
-          <w:rPr>
+            <w:noProof/>
+            <w:webHidden/>
+            <w:sz w:val="24"/>
+            <w:szCs w:val="24"/>
+          </w:rPr>
+        </w:r>
+        <w:r>
+          <w:rPr>
+            <w:noProof/>
             <w:webHidden/>
             <w:sz w:val="24"/>
             <w:szCs w:val="24"/>
@@ -5429,6 +5448,7 @@
         </w:r>
         <w:r>
           <w:rPr>
+            <w:noProof/>
             <w:webHidden/>
             <w:sz w:val="24"/>
             <w:szCs w:val="24"/>
@@ -5437,6 +5457,7 @@
         </w:r>
         <w:r>
           <w:rPr>
+            <w:noProof/>
             <w:webHidden/>
             <w:sz w:val="24"/>
             <w:szCs w:val="24"/>
@@ -5455,6 +5476,7 @@
           <w:rFonts w:eastAsiaTheme="minorEastAsia"/>
           <w:b w:val="0"/>
           <w:bCs w:val="0"/>
+          <w:noProof/>
           <w:sz w:val="24"/>
           <w:szCs w:val="24"/>
         </w:rPr>
@@ -5463,6 +5485,7 @@
         <w:r>
           <w:rPr>
             <w:rStyle w:val="Hyperlink"/>
+            <w:noProof/>
             <w:sz w:val="24"/>
             <w:szCs w:val="24"/>
           </w:rPr>
@@ -5470,6 +5493,7 @@
         </w:r>
         <w:r>
           <w:rPr>
+            <w:noProof/>
             <w:webHidden/>
             <w:sz w:val="24"/>
             <w:szCs w:val="24"/>
@@ -5478,6 +5502,7 @@
         </w:r>
         <w:r>
           <w:rPr>
+            <w:noProof/>
             <w:webHidden/>
             <w:sz w:val="24"/>
             <w:szCs w:val="24"/>
@@ -5486,6 +5511,7 @@
         </w:r>
         <w:r>
           <w:rPr>
+            <w:noProof/>
             <w:webHidden/>
             <w:sz w:val="24"/>
             <w:szCs w:val="24"/>
@@ -5494,13 +5520,15 @@
         </w:r>
         <w:r>
           <w:rPr>
-            <w:webHidden/>
-            <w:sz w:val="24"/>
-            <w:szCs w:val="24"/>
-          </w:rPr>
-        </w:r>
-        <w:r>
-          <w:rPr>
+            <w:noProof/>
+            <w:webHidden/>
+            <w:sz w:val="24"/>
+            <w:szCs w:val="24"/>
+          </w:rPr>
+        </w:r>
+        <w:r>
+          <w:rPr>
+            <w:noProof/>
             <w:webHidden/>
             <w:sz w:val="24"/>
             <w:szCs w:val="24"/>
@@ -5509,6 +5537,7 @@
         </w:r>
         <w:r>
           <w:rPr>
+            <w:noProof/>
             <w:webHidden/>
             <w:sz w:val="24"/>
             <w:szCs w:val="24"/>
@@ -5517,6 +5546,7 @@
         </w:r>
         <w:r>
           <w:rPr>
+            <w:noProof/>
             <w:webHidden/>
             <w:sz w:val="24"/>
             <w:szCs w:val="24"/>
@@ -5535,6 +5565,7 @@
           <w:rFonts w:eastAsiaTheme="minorEastAsia"/>
           <w:i w:val="0"/>
           <w:iCs w:val="0"/>
+          <w:noProof/>
           <w:sz w:val="24"/>
           <w:szCs w:val="24"/>
         </w:rPr>
@@ -5543,6 +5574,7 @@
         <w:r>
           <w:rPr>
             <w:rStyle w:val="Hyperlink"/>
+            <w:noProof/>
             <w:sz w:val="24"/>
             <w:szCs w:val="24"/>
           </w:rPr>
@@ -5550,6 +5582,7 @@
         </w:r>
         <w:r>
           <w:rPr>
+            <w:noProof/>
             <w:webHidden/>
             <w:sz w:val="24"/>
             <w:szCs w:val="24"/>
@@ -5558,6 +5591,7 @@
         </w:r>
         <w:r>
           <w:rPr>
+            <w:noProof/>
             <w:webHidden/>
             <w:sz w:val="24"/>
             <w:szCs w:val="24"/>
@@ -5566,6 +5600,7 @@
         </w:r>
         <w:r>
           <w:rPr>
+            <w:noProof/>
             <w:webHidden/>
             <w:sz w:val="24"/>
             <w:szCs w:val="24"/>
@@ -5574,13 +5609,15 @@
         </w:r>
         <w:r>
           <w:rPr>
-            <w:webHidden/>
-            <w:sz w:val="24"/>
-            <w:szCs w:val="24"/>
-          </w:rPr>
-        </w:r>
-        <w:r>
-          <w:rPr>
+            <w:noProof/>
+            <w:webHidden/>
+            <w:sz w:val="24"/>
+            <w:szCs w:val="24"/>
+          </w:rPr>
+        </w:r>
+        <w:r>
+          <w:rPr>
+            <w:noProof/>
             <w:webHidden/>
             <w:sz w:val="24"/>
             <w:szCs w:val="24"/>
@@ -5589,6 +5626,7 @@
         </w:r>
         <w:r>
           <w:rPr>
+            <w:noProof/>
             <w:webHidden/>
             <w:sz w:val="24"/>
             <w:szCs w:val="24"/>
@@ -5597,6 +5635,7 @@
         </w:r>
         <w:r>
           <w:rPr>
+            <w:noProof/>
             <w:webHidden/>
             <w:sz w:val="24"/>
             <w:szCs w:val="24"/>
@@ -5615,6 +5654,7 @@
           <w:rFonts w:eastAsiaTheme="minorEastAsia"/>
           <w:i w:val="0"/>
           <w:iCs w:val="0"/>
+          <w:noProof/>
           <w:sz w:val="24"/>
           <w:szCs w:val="24"/>
         </w:rPr>
@@ -5623,6 +5663,7 @@
         <w:r>
           <w:rPr>
             <w:rStyle w:val="Hyperlink"/>
+            <w:noProof/>
             <w:sz w:val="24"/>
             <w:szCs w:val="24"/>
           </w:rPr>
@@ -5630,6 +5671,7 @@
         </w:r>
         <w:r>
           <w:rPr>
+            <w:noProof/>
             <w:webHidden/>
             <w:sz w:val="24"/>
             <w:szCs w:val="24"/>
@@ -5638,6 +5680,7 @@
         </w:r>
         <w:r>
           <w:rPr>
+            <w:noProof/>
             <w:webHidden/>
             <w:sz w:val="24"/>
             <w:szCs w:val="24"/>
@@ -5646,6 +5689,7 @@
         </w:r>
         <w:r>
           <w:rPr>
+            <w:noProof/>
             <w:webHidden/>
             <w:sz w:val="24"/>
             <w:szCs w:val="24"/>
@@ -5654,13 +5698,15 @@
         </w:r>
         <w:r>
           <w:rPr>
-            <w:webHidden/>
-            <w:sz w:val="24"/>
-            <w:szCs w:val="24"/>
-          </w:rPr>
-        </w:r>
-        <w:r>
-          <w:rPr>
+            <w:noProof/>
+            <w:webHidden/>
+            <w:sz w:val="24"/>
+            <w:szCs w:val="24"/>
+          </w:rPr>
+        </w:r>
+        <w:r>
+          <w:rPr>
+            <w:noProof/>
             <w:webHidden/>
             <w:sz w:val="24"/>
             <w:szCs w:val="24"/>
@@ -5669,6 +5715,7 @@
         </w:r>
         <w:r>
           <w:rPr>
+            <w:noProof/>
             <w:webHidden/>
             <w:sz w:val="24"/>
             <w:szCs w:val="24"/>
@@ -5677,6 +5724,7 @@
         </w:r>
         <w:r>
           <w:rPr>
+            <w:noProof/>
             <w:webHidden/>
             <w:sz w:val="24"/>
             <w:szCs w:val="24"/>
@@ -5695,6 +5743,7 @@
           <w:rFonts w:eastAsiaTheme="minorEastAsia"/>
           <w:i w:val="0"/>
           <w:iCs w:val="0"/>
+          <w:noProof/>
           <w:sz w:val="24"/>
           <w:szCs w:val="24"/>
         </w:rPr>
@@ -5703,6 +5752,7 @@
         <w:r>
           <w:rPr>
             <w:rStyle w:val="Hyperlink"/>
+            <w:noProof/>
             <w:sz w:val="24"/>
             <w:szCs w:val="24"/>
           </w:rPr>
@@ -5710,6 +5760,7 @@
         </w:r>
         <w:r>
           <w:rPr>
+            <w:noProof/>
             <w:webHidden/>
             <w:sz w:val="24"/>
             <w:szCs w:val="24"/>
@@ -5718,6 +5769,7 @@
         </w:r>
         <w:r>
           <w:rPr>
+            <w:noProof/>
             <w:webHidden/>
             <w:sz w:val="24"/>
             <w:szCs w:val="24"/>
@@ -5726,6 +5778,7 @@
         </w:r>
         <w:r>
           <w:rPr>
+            <w:noProof/>
             <w:webHidden/>
             <w:sz w:val="24"/>
             <w:szCs w:val="24"/>
@@ -5734,13 +5787,15 @@
         </w:r>
         <w:r>
           <w:rPr>
-            <w:webHidden/>
-            <w:sz w:val="24"/>
-            <w:szCs w:val="24"/>
-          </w:rPr>
-        </w:r>
-        <w:r>
-          <w:rPr>
+            <w:noProof/>
+            <w:webHidden/>
+            <w:sz w:val="24"/>
+            <w:szCs w:val="24"/>
+          </w:rPr>
+        </w:r>
+        <w:r>
+          <w:rPr>
+            <w:noProof/>
             <w:webHidden/>
             <w:sz w:val="24"/>
             <w:szCs w:val="24"/>
@@ -5749,6 +5804,7 @@
         </w:r>
         <w:r>
           <w:rPr>
+            <w:noProof/>
             <w:webHidden/>
             <w:sz w:val="24"/>
             <w:szCs w:val="24"/>
@@ -5757,6 +5813,7 @@
         </w:r>
         <w:r>
           <w:rPr>
+            <w:noProof/>
             <w:webHidden/>
             <w:sz w:val="24"/>
             <w:szCs w:val="24"/>
@@ -5775,6 +5832,7 @@
           <w:rFonts w:eastAsiaTheme="minorEastAsia"/>
           <w:i w:val="0"/>
           <w:iCs w:val="0"/>
+          <w:noProof/>
           <w:sz w:val="22"/>
           <w:szCs w:val="22"/>
         </w:rPr>
@@ -5783,6 +5841,7 @@
         <w:r>
           <w:rPr>
             <w:rStyle w:val="Hyperlink"/>
+            <w:noProof/>
             <w:sz w:val="24"/>
             <w:szCs w:val="24"/>
           </w:rPr>
@@ -5790,6 +5849,7 @@
         </w:r>
         <w:r>
           <w:rPr>
+            <w:noProof/>
             <w:webHidden/>
             <w:sz w:val="24"/>
             <w:szCs w:val="24"/>
@@ -5798,6 +5858,7 @@
         </w:r>
         <w:r>
           <w:rPr>
+            <w:noProof/>
             <w:webHidden/>
             <w:sz w:val="24"/>
             <w:szCs w:val="24"/>
@@ -5806,6 +5867,7 @@
         </w:r>
         <w:r>
           <w:rPr>
+            <w:noProof/>
             <w:webHidden/>
             <w:sz w:val="24"/>
             <w:szCs w:val="24"/>
@@ -5814,13 +5876,15 @@
         </w:r>
         <w:r>
           <w:rPr>
-            <w:webHidden/>
-            <w:sz w:val="24"/>
-            <w:szCs w:val="24"/>
-          </w:rPr>
-        </w:r>
-        <w:r>
-          <w:rPr>
+            <w:noProof/>
+            <w:webHidden/>
+            <w:sz w:val="24"/>
+            <w:szCs w:val="24"/>
+          </w:rPr>
+        </w:r>
+        <w:r>
+          <w:rPr>
+            <w:noProof/>
             <w:webHidden/>
             <w:sz w:val="24"/>
             <w:szCs w:val="24"/>
@@ -5829,6 +5893,7 @@
         </w:r>
         <w:r>
           <w:rPr>
+            <w:noProof/>
             <w:webHidden/>
             <w:sz w:val="24"/>
             <w:szCs w:val="24"/>
@@ -5837,6 +5902,7 @@
         </w:r>
         <w:r>
           <w:rPr>
+            <w:noProof/>
             <w:webHidden/>
             <w:sz w:val="24"/>
             <w:szCs w:val="24"/>
@@ -5862,27 +5928,24 @@
       <w:pPr>
         <w:pStyle w:val="Heading1"/>
       </w:pPr>
-      <w:bookmarkStart w:id="29" w:name="_Toc359077862"/>
+      <w:bookmarkStart w:id="22" w:name="_Toc359077862"/>
       <w:r>
         <w:lastRenderedPageBreak/>
         <w:t>Images</w:t>
       </w:r>
-      <w:bookmarkEnd w:id="29"/>
-    </w:p>
-    <w:p>
-      <w:r>
-        <w:t xml:space="preserve">Images can be of three main types. Inline images are images that are part of the normal text flow, like this </w:t>
-      </w:r>
-      <w:commentRangeStart w:id="30"/>
-      <w:r>
-        <w:t xml:space="preserve">image of a green dot </w:t>
+      <w:bookmarkEnd w:id="22"/>
+    </w:p>
+    <w:p>
+      <w:r>
+        <w:t xml:space="preserve">Images can be of three main types. Inline images are images that are part of the normal text flow, like this image of a green dot </w:t>
       </w:r>
       <w:r>
         <w:rPr>
+          <w:noProof/>
           <w:lang w:val="pl-PL" w:eastAsia="pl-PL"/>
         </w:rPr>
         <w:drawing>
-          <wp:inline distT="0" distB="0" distL="0" distR="0" wp14:anchorId="621C85BA" wp14:editId="7B432947">
+          <wp:inline distT="0" distB="0" distL="0" distR="0" wp14:anchorId="3261F136" wp14:editId="726F6221">
             <wp:extent cx="137160" cy="137160"/>
             <wp:effectExtent l="19050" t="0" r="0" b="0"/>
             <wp:docPr id="1" name="Picture 0" descr="dot_green.png"/>
@@ -5922,10 +5985,11 @@
       </w:r>
       <w:r>
         <w:rPr>
+          <w:noProof/>
           <w:lang w:val="pl-PL" w:eastAsia="pl-PL"/>
         </w:rPr>
         <w:drawing>
-          <wp:anchor distT="0" distB="0" distL="114300" distR="114300" simplePos="0" relativeHeight="251658240" behindDoc="0" locked="0" layoutInCell="1" allowOverlap="1" wp14:anchorId="5A937A88" wp14:editId="66D0A96B">
+          <wp:anchor distT="0" distB="0" distL="114300" distR="114300" simplePos="0" relativeHeight="251658240" behindDoc="0" locked="0" layoutInCell="1" allowOverlap="1" wp14:anchorId="36149110" wp14:editId="4E0DDD11">
             <wp:simplePos x="3589020" y="1859280"/>
             <wp:positionH relativeFrom="margin">
               <wp:align>left</wp:align>
@@ -5969,31 +6033,22 @@
         </w:drawing>
       </w:r>
       <w:r>
-        <w:t xml:space="preserve"> The next category of image is a floating image, one that “floats “ on the page and is surrounded by text. Word supports more types of floating images than are possible with current ebook technology, so the </w:t>
-      </w:r>
-      <w:commentRangeEnd w:id="30"/>
+        <w:t xml:space="preserve"> The next category of image is a floating image, one that “floats “ on the page and is surrounded by text. Word supports more types of floating images than are possible with current ebook technology, so the conversion maps floating images to simple left and right floats, as you can see with the left and right arrow images on the sides of this paragraph.</w:t>
+      </w:r>
+    </w:p>
+    <w:p>
+      <w:r>
+        <w:t>The final type of image is a “block” image, one that becomes a paragraph on its own and has no text on either side. Below is a centered green dot.</w:t>
+      </w:r>
+    </w:p>
+    <w:p>
       <w:r>
         <w:rPr>
-          <w:rStyle w:val="CommentReference"/>
-        </w:rPr>
-        <w:commentReference w:id="30"/>
-      </w:r>
-      <w:r>
-        <w:t>conversion maps floating images to simple left and right floats, as you can see with the left and right arrow images on the sides of this paragraph.</w:t>
-      </w:r>
-    </w:p>
-    <w:p>
-      <w:r>
-        <w:t>The final type of image is a “block” image, one that becomes a paragraph on its own and has no text on either side. Below is a centered green dot.</w:t>
-      </w:r>
-    </w:p>
-    <w:p>
-      <w:r>
-        <w:rPr>
+          <w:noProof/>
           <w:lang w:val="pl-PL" w:eastAsia="pl-PL"/>
         </w:rPr>
         <w:drawing>
-          <wp:anchor distT="0" distB="0" distL="114300" distR="114300" simplePos="0" relativeHeight="251660288" behindDoc="0" locked="0" layoutInCell="1" allowOverlap="1" wp14:anchorId="3D4F410B" wp14:editId="247F1D83">
+          <wp:anchor distT="0" distB="0" distL="114300" distR="114300" simplePos="0" relativeHeight="251660288" behindDoc="0" locked="0" layoutInCell="1" allowOverlap="1" wp14:anchorId="04E6AF3E" wp14:editId="20DD9DBD">
             <wp:simplePos x="0" y="0"/>
             <wp:positionH relativeFrom="page">
               <wp:align>center</wp:align>
@@ -6038,10 +6093,11 @@
       </w:r>
       <w:r>
         <w:rPr>
+          <w:noProof/>
           <w:lang w:val="pl-PL" w:eastAsia="pl-PL"/>
         </w:rPr>
         <w:drawing>
-          <wp:anchor distT="0" distB="0" distL="114300" distR="114300" simplePos="0" relativeHeight="251659264" behindDoc="0" locked="0" layoutInCell="1" allowOverlap="1" wp14:anchorId="3B9BEE40" wp14:editId="680FE7E9">
+          <wp:anchor distT="0" distB="0" distL="114300" distR="114300" simplePos="0" relativeHeight="251659264" behindDoc="0" locked="0" layoutInCell="1" allowOverlap="1" wp14:anchorId="70F928AF" wp14:editId="219AB74A">
             <wp:simplePos x="1950720" y="2865120"/>
             <wp:positionH relativeFrom="margin">
               <wp:align>right</wp:align>
@@ -6109,12 +6165,12 @@
       <w:pPr>
         <w:pStyle w:val="Heading1"/>
       </w:pPr>
-      <w:bookmarkStart w:id="31" w:name="_Toc359077863"/>
+      <w:bookmarkStart w:id="23" w:name="_Toc359077863"/>
       <w:r>
         <w:lastRenderedPageBreak/>
         <w:t>Lists</w:t>
       </w:r>
-      <w:bookmarkEnd w:id="31"/>
+      <w:bookmarkEnd w:id="23"/>
     </w:p>
     <w:p>
       <w:r>
@@ -6125,11 +6181,11 @@
       <w:pPr>
         <w:pStyle w:val="Heading2"/>
       </w:pPr>
-      <w:bookmarkStart w:id="32" w:name="_Toc359077864"/>
+      <w:bookmarkStart w:id="24" w:name="_Toc359077864"/>
       <w:r>
         <w:t>Bulleted List</w:t>
       </w:r>
-      <w:bookmarkEnd w:id="32"/>
+      <w:bookmarkEnd w:id="24"/>
     </w:p>
     <w:p>
       <w:pPr>
@@ -6159,11 +6215,11 @@
       <w:pPr>
         <w:pStyle w:val="Heading2"/>
       </w:pPr>
-      <w:bookmarkStart w:id="33" w:name="_Toc359077865"/>
+      <w:bookmarkStart w:id="25" w:name="_Toc359077865"/>
       <w:r>
         <w:t>Numbered List</w:t>
       </w:r>
-      <w:bookmarkEnd w:id="33"/>
+      <w:bookmarkEnd w:id="25"/>
     </w:p>
     <w:p>
       <w:pPr>
@@ -6193,14 +6249,14 @@
       <w:pPr>
         <w:pStyle w:val="Heading2"/>
       </w:pPr>
-      <w:bookmarkStart w:id="34" w:name="_Toc359077866"/>
+      <w:bookmarkStart w:id="26" w:name="_Toc359077866"/>
       <w:r>
         <w:t>Multi-level List</w:t>
       </w:r>
       <w:r>
         <w:t>s</w:t>
       </w:r>
-      <w:bookmarkEnd w:id="34"/>
+      <w:bookmarkEnd w:id="26"/>
     </w:p>
     <w:p>
       <w:pPr>
@@ -6347,11 +6403,11 @@
       <w:pPr>
         <w:pStyle w:val="Heading2"/>
       </w:pPr>
-      <w:bookmarkStart w:id="35" w:name="_Toc359077867"/>
+      <w:bookmarkStart w:id="27" w:name="_Toc359077867"/>
       <w:r>
         <w:t>Continued Lists</w:t>
       </w:r>
-      <w:bookmarkEnd w:id="35"/>
+      <w:bookmarkEnd w:id="27"/>
     </w:p>
     <w:p>
       <w:pPr>
@@ -6434,13 +6490,10 @@
 
 <file path=word/comments.xml><?xml version="1.0" encoding="utf-8"?>
 <w:comments xmlns:wpc="http://schemas.microsoft.com/office/word/2010/wordprocessingCanvas" xmlns:cx="http://schemas.microsoft.com/office/drawing/2014/chartex" xmlns:cx1="http://schemas.microsoft.com/office/drawing/2015/9/8/chartex" xmlns:cx2="http://schemas.microsoft.com/office/drawing/2015/10/21/chartex" xmlns:cx3="http://schemas.microsoft.com/office/drawing/2016/5/9/chartex" xmlns:cx4="http://schemas.microsoft.com/office/drawing/2016/5/10/chartex" xmlns:cx5="http://schemas.microsoft.com/office/drawing/2016/5/11/chartex" xmlns:mc="http://schemas.openxmlformats.org/markup-compatibility/2006" xmlns:o="urn:schemas-microsoft-com:office:office" xmlns:r="http://schemas.openxmlformats.org/officeDocument/2006/relationships" xmlns:m="http://schemas.openxmlformats.org/officeDocument/2006/math" xmlns:v="urn:schemas-microsoft-com:vml" xmlns:wp14="http://schemas.microsoft.com/office/word/2010/wordprocessingDrawing" xmlns:wp="http://schemas.openxmlformats.org/drawingml/2006/wordprocessingDrawing" xmlns:w10="urn:schemas-microsoft-com:office:word" xmlns:w="http://schemas.openxmlformats.org/wordprocessingml/2006/main" xmlns:w14="http://schemas.microsoft.com/office/word/2010/wordml" xmlns:w15="http://schemas.microsoft.com/office/word/2012/wordml" xmlns:w16se="http://schemas.microsoft.com/office/word/2015/wordml/symex" xmlns:wpg="http://schemas.microsoft.com/office/word/2010/wordprocessingGroup" xmlns:wpi="http://schemas.microsoft.com/office/word/2010/wordprocessingInk" xmlns:wne="http://schemas.microsoft.com/office/word/2006/wordml" xmlns:wps="http://schemas.microsoft.com/office/word/2010/wordprocessingShape" mc:Ignorable="w14 w15 w16se wp14">
-  <w:comment w:id="4" w:author="Krzysztof Ferenc" w:date="2017-07-31T12:33:00Z" w:initials="KF">
+  <w:comment w:id="3" w:author="Krzysztof Ferenc" w:date="2017-08-03T13:58:00Z" w:initials="KF">
     <w:p>
       <w:pPr>
         <w:pStyle w:val="CommentText"/>
-        <w:rPr>
-          <w:lang w:val="pl-PL"/>
-        </w:rPr>
       </w:pPr>
       <w:r>
         <w:rPr>
@@ -6449,20 +6502,14 @@
         <w:annotationRef/>
       </w:r>
       <w:r>
-        <w:rPr>
-          <w:lang w:val="pl-PL"/>
-        </w:rPr>
-        <w:t>Tak</w:t>
+        <w:t>Nice try Obama</w:t>
       </w:r>
     </w:p>
   </w:comment>
-  <w:comment w:id="7" w:author="Krzysztof Ferenc" w:date="2017-07-31T12:34:00Z" w:initials="KF">
+  <w:comment w:id="4" w:author="Krzysztof Ferenc" w:date="2017-08-03T13:58:00Z" w:initials="KF">
     <w:p>
       <w:pPr>
         <w:pStyle w:val="CommentText"/>
-        <w:rPr>
-          <w:lang w:val="pl-PL"/>
-        </w:rPr>
       </w:pPr>
       <w:r>
         <w:rPr>
@@ -6471,20 +6518,27 @@
         <w:annotationRef/>
       </w:r>
       <w:r>
-        <w:rPr>
-          <w:lang w:val="pl-PL"/>
-        </w:rPr>
-        <w:t>Komentarz</w:t>
+        <w:t>You can’t defeat me</w:t>
+      </w:r>
+    </w:p>
+    <w:p>
+      <w:pPr>
+        <w:pStyle w:val="CommentText"/>
+      </w:pPr>
+    </w:p>
+    <w:p>
+      <w:pPr>
+        <w:pStyle w:val="CommentText"/>
+      </w:pPr>
+      <w:r>
+        <w:t>…but you can try…</w:t>
       </w:r>
     </w:p>
   </w:comment>
-  <w:comment w:id="8" w:author="Krzysztof Ferenc" w:date="2017-07-31T12:34:00Z" w:initials="KF">
+  <w:comment w:id="5" w:author="Krzysztof Ferenc" w:date="2017-08-03T13:59:00Z" w:initials="KF">
     <w:p>
       <w:pPr>
         <w:pStyle w:val="CommentText"/>
-        <w:rPr>
-          <w:lang w:val="pl-PL"/>
-        </w:rPr>
       </w:pPr>
       <w:r>
         <w:rPr>
@@ -6493,20 +6547,14 @@
         <w:annotationRef/>
       </w:r>
       <w:r>
-        <w:rPr>
-          <w:lang w:val="pl-PL"/>
-        </w:rPr>
-        <w:t>Moze tak odpowiadam</w:t>
+        <w:t>Thrust me, I’m a dolphin</w:t>
       </w:r>
     </w:p>
   </w:comment>
-  <w:comment w:id="10" w:author="Krzysztof Ferenc" w:date="2017-07-31T12:36:00Z" w:initials="KF">
+  <w:comment w:id="10" w:author="Krzysztof Ferenc" w:date="2017-08-03T14:02:00Z" w:initials="KF">
     <w:p>
       <w:pPr>
         <w:pStyle w:val="CommentText"/>
-        <w:rPr>
-          <w:lang w:val="pl-PL"/>
-        </w:rPr>
       </w:pPr>
       <w:r>
         <w:rPr>
@@ -6515,18 +6563,18 @@
         <w:annotationRef/>
       </w:r>
       <w:r>
-        <w:rPr>
-          <w:lang w:val="pl-PL"/>
-        </w:rPr>
-        <w:t>hhhhhhhhh</w:t>
+        <w:t>Where???</w:t>
       </w:r>
     </w:p>
   </w:comment>
-  <w:comment w:id="11" w:author="Krzysztof Ferenc" w:date="2017-07-31T12:36:00Z" w:initials="KF">
+  <w:comment w:id="12" w:author="Krzysztof Ferenc" w:date="2017-08-03T14:00:00Z" w:initials="KF">
     <w:p>
       <w:pPr>
         <w:pStyle w:val="CommentText"/>
       </w:pPr>
+      <w:r>
+        <w:t xml:space="preserve">MARKING </w:t>
+      </w:r>
       <w:r>
         <w:rPr>
           <w:rStyle w:val="CommentReference"/>
@@ -6534,92 +6582,8 @@
         <w:annotationRef/>
       </w:r>
       <w:r>
-        <w:t>tttttttttt</w:t>
-      </w:r>
-    </w:p>
-  </w:comment>
-  <w:comment w:id="12" w:author="Krzysztof Ferenc" w:date="2017-07-31T12:36:00Z" w:initials="KF">
-    <w:p>
-      <w:pPr>
-        <w:pStyle w:val="CommentText"/>
-      </w:pPr>
-      <w:r>
-        <w:rPr>
-          <w:rStyle w:val="CommentReference"/>
-        </w:rPr>
-        <w:annotationRef/>
-      </w:r>
-      <w:r>
-        <w:t>mmmmmmmmm</w:t>
-      </w:r>
-    </w:p>
-  </w:comment>
-  <w:comment w:id="13" w:author="Krzysztof Ferenc" w:date="2017-07-31T12:36:00Z" w:initials="KF">
-    <w:p>
-      <w:pPr>
-        <w:pStyle w:val="CommentText"/>
-      </w:pPr>
-      <w:r>
-        <w:rPr>
-          <w:rStyle w:val="CommentReference"/>
-        </w:rPr>
-        <w:annotationRef/>
-      </w:r>
-      <w:r>
-        <w:t>ggggggggg</w:t>
-      </w:r>
-    </w:p>
-  </w:comment>
-  <w:comment w:id="19" w:author="Krzysztof Ferenc" w:date="2017-07-28T14:50:00Z" w:initials="KF">
-    <w:p>
-      <w:pPr>
-        <w:pStyle w:val="CommentText"/>
-        <w:rPr>
-          <w:lang w:val="pl-PL"/>
-        </w:rPr>
-      </w:pPr>
-      <w:r>
-        <w:rPr>
-          <w:rStyle w:val="CommentReference"/>
-        </w:rPr>
-        <w:annotationRef/>
-      </w:r>
-      <w:r>
-        <w:rPr>
-          <w:lang w:val="pl-PL"/>
-        </w:rPr>
-        <w:t>Przykładowy komentarz</w:t>
-      </w:r>
-    </w:p>
-  </w:comment>
-  <w:comment w:id="30" w:author="Krzysztof Ferenc" w:date="2017-07-21T10:55:00Z" w:initials="KF">
-    <w:p>
-      <w:pPr>
-        <w:pStyle w:val="CommentText"/>
-        <w:rPr>
-          <w:lang w:val="pl-PL"/>
-        </w:rPr>
-      </w:pPr>
-      <w:r>
-        <w:rPr>
-          <w:rStyle w:val="CommentReference"/>
-        </w:rPr>
-        <w:annotationRef/>
-      </w:r>
-      <w:r>
-        <w:rPr>
-          <w:lang w:val="pl-PL"/>
-        </w:rPr>
-        <w:t>Hgjghj</w:t>
-      </w:r>
-    </w:p>
-    <w:p>
-      <w:pPr>
-        <w:pStyle w:val="CommentText"/>
-        <w:rPr>
-          <w:lang w:val="pl-PL"/>
-        </w:rPr>
-      </w:pPr>
+        <w:t>INTENSIFIES</w:t>
+      </w:r>
     </w:p>
   </w:comment>
 </w:comments>
@@ -6627,15 +6591,11 @@
 
 <file path=word/commentsExtended.xml><?xml version="1.0" encoding="utf-8"?>
 <w15:commentsEx xmlns:wpc="http://schemas.microsoft.com/office/word/2010/wordprocessingCanvas" xmlns:cx="http://schemas.microsoft.com/office/drawing/2014/chartex" xmlns:cx1="http://schemas.microsoft.com/office/drawing/2015/9/8/chartex" xmlns:cx2="http://schemas.microsoft.com/office/drawing/2015/10/21/chartex" xmlns:cx3="http://schemas.microsoft.com/office/drawing/2016/5/9/chartex" xmlns:cx4="http://schemas.microsoft.com/office/drawing/2016/5/10/chartex" xmlns:cx5="http://schemas.microsoft.com/office/drawing/2016/5/11/chartex" xmlns:mc="http://schemas.openxmlformats.org/markup-compatibility/2006" xmlns:o="urn:schemas-microsoft-com:office:office" xmlns:r="http://schemas.openxmlformats.org/officeDocument/2006/relationships" xmlns:m="http://schemas.openxmlformats.org/officeDocument/2006/math" xmlns:v="urn:schemas-microsoft-com:vml" xmlns:wp14="http://schemas.microsoft.com/office/word/2010/wordprocessingDrawing" xmlns:wp="http://schemas.openxmlformats.org/drawingml/2006/wordprocessingDrawing" xmlns:w10="urn:schemas-microsoft-com:office:word" xmlns:w="http://schemas.openxmlformats.org/wordprocessingml/2006/main" xmlns:w14="http://schemas.microsoft.com/office/word/2010/wordml" xmlns:w15="http://schemas.microsoft.com/office/word/2012/wordml" xmlns:w16se="http://schemas.microsoft.com/office/word/2015/wordml/symex" xmlns:wpg="http://schemas.microsoft.com/office/word/2010/wordprocessingGroup" xmlns:wpi="http://schemas.microsoft.com/office/word/2010/wordprocessingInk" xmlns:wne="http://schemas.microsoft.com/office/word/2006/wordml" xmlns:wps="http://schemas.microsoft.com/office/word/2010/wordprocessingShape" mc:Ignorable="w14 w15 w16se wp14">
-  <w15:commentEx w15:paraId="12D06C75" w15:done="1"/>
-  <w15:commentEx w15:paraId="190D2D41" w15:done="0"/>
-  <w15:commentEx w15:paraId="2AA08777" w15:paraIdParent="190D2D41" w15:done="0"/>
-  <w15:commentEx w15:paraId="66D37752" w15:done="0"/>
-  <w15:commentEx w15:paraId="592D1983" w15:paraIdParent="66D37752" w15:done="0"/>
-  <w15:commentEx w15:paraId="1BA88F91" w15:paraIdParent="66D37752" w15:done="0"/>
-  <w15:commentEx w15:paraId="27516FF0" w15:paraIdParent="66D37752" w15:done="0"/>
-  <w15:commentEx w15:paraId="05882F69" w15:done="0"/>
-  <w15:commentEx w15:paraId="1C477D3B" w15:done="0"/>
+  <w15:commentEx w15:paraId="4AE5BEB4" w15:done="0"/>
+  <w15:commentEx w15:paraId="0195F5D9" w15:paraIdParent="4AE5BEB4" w15:done="0"/>
+  <w15:commentEx w15:paraId="71053E07" w15:paraIdParent="4AE5BEB4" w15:done="0"/>
+  <w15:commentEx w15:paraId="72DB8083" w15:done="0"/>
+  <w15:commentEx w15:paraId="71297539" w15:done="0"/>
 </w15:commentsEx>
 </file>
 
@@ -7740,6 +7700,7 @@
     <w:lsdException w:name="HTML Sample" w:semiHidden="1" w:unhideWhenUsed="1"/>
     <w:lsdException w:name="HTML Typewriter" w:semiHidden="1" w:unhideWhenUsed="1"/>
     <w:lsdException w:name="HTML Variable" w:semiHidden="1" w:unhideWhenUsed="1"/>
+    <w:lsdException w:name="Normal Table" w:semiHidden="1" w:unhideWhenUsed="1"/>
     <w:lsdException w:name="annotation subject" w:semiHidden="1" w:unhideWhenUsed="1"/>
     <w:lsdException w:name="No List" w:semiHidden="1" w:unhideWhenUsed="1"/>
     <w:lsdException w:name="Outline List 1" w:semiHidden="1" w:unhideWhenUsed="1"/>
@@ -7784,6 +7745,7 @@
     <w:lsdException w:name="Table Professional" w:semiHidden="1" w:unhideWhenUsed="1"/>
     <w:lsdException w:name="Table Subtle 1" w:semiHidden="1" w:unhideWhenUsed="1"/>
     <w:lsdException w:name="Table Subtle 2" w:semiHidden="1" w:unhideWhenUsed="1"/>
+    <w:lsdException w:name="Table Web 1" w:semiHidden="1" w:unhideWhenUsed="1"/>
     <w:lsdException w:name="Table Web 2" w:semiHidden="1" w:unhideWhenUsed="1"/>
     <w:lsdException w:name="Table Web 3" w:semiHidden="1" w:unhideWhenUsed="1"/>
     <w:lsdException w:name="Balloon Text" w:semiHidden="1" w:unhideWhenUsed="1"/>
@@ -8017,7 +7979,6 @@
     </w:pPr>
     <w:rPr>
       <w:rFonts w:ascii="Ubuntu" w:hAnsi="Ubuntu"/>
-      <w:noProof/>
       <w:sz w:val="24"/>
     </w:rPr>
   </w:style>
@@ -9020,7 +8981,7 @@
     <w:uiPriority w:val="99"/>
     <w:semiHidden/>
     <w:unhideWhenUsed/>
-    <w:rsid w:val="00E5753D"/>
+    <w:rsid w:val="00877456"/>
     <w:rPr>
       <w:sz w:val="16"/>
       <w:szCs w:val="16"/>
@@ -9033,7 +8994,7 @@
     <w:uiPriority w:val="99"/>
     <w:semiHidden/>
     <w:unhideWhenUsed/>
-    <w:rsid w:val="00E5753D"/>
+    <w:rsid w:val="00877456"/>
     <w:pPr>
       <w:spacing w:line="240" w:lineRule="auto"/>
     </w:pPr>
@@ -9048,10 +9009,9 @@
     <w:link w:val="CommentText"/>
     <w:uiPriority w:val="99"/>
     <w:semiHidden/>
-    <w:rsid w:val="00E5753D"/>
+    <w:rsid w:val="00877456"/>
     <w:rPr>
       <w:rFonts w:ascii="Ubuntu" w:hAnsi="Ubuntu"/>
-      <w:noProof/>
       <w:sz w:val="20"/>
       <w:szCs w:val="20"/>
     </w:rPr>
@@ -9064,7 +9024,7 @@
     <w:uiPriority w:val="99"/>
     <w:semiHidden/>
     <w:unhideWhenUsed/>
-    <w:rsid w:val="00E5753D"/>
+    <w:rsid w:val="00877456"/>
     <w:rPr>
       <w:b/>
       <w:bCs/>
@@ -9076,12 +9036,11 @@
     <w:link w:val="CommentSubject"/>
     <w:uiPriority w:val="99"/>
     <w:semiHidden/>
-    <w:rsid w:val="00E5753D"/>
+    <w:rsid w:val="00877456"/>
     <w:rPr>
       <w:rFonts w:ascii="Ubuntu" w:hAnsi="Ubuntu"/>
       <w:b/>
       <w:bCs/>
-      <w:noProof/>
       <w:sz w:val="20"/>
       <w:szCs w:val="20"/>
     </w:rPr>
@@ -9338,7 +9297,7 @@
 </file>
 
 <file path=customXml/itemProps2.xml><?xml version="1.0" encoding="utf-8"?>
-<ds:datastoreItem xmlns:ds="http://schemas.openxmlformats.org/officeDocument/2006/customXml" ds:itemID="{6A816C8B-E9C3-4504-8057-A254989F4962}">
+<ds:datastoreItem xmlns:ds="http://schemas.openxmlformats.org/officeDocument/2006/customXml" ds:itemID="{A64AF846-32DC-409E-8FDF-74DC55FC1FC5}">
   <ds:schemaRefs>
     <ds:schemaRef ds:uri="http://schemas.openxmlformats.org/officeDocument/2006/bibliography"/>
   </ds:schemaRefs>

</xml_diff>